<commit_message>
Update NLP specialisation material
</commit_message>
<xml_diff>
--- a/Natural Language Processing Specialisation (DeepLearning.AI)/2. Probabilistic Models/Quizzes.docx
+++ b/Natural Language Processing Specialisation (DeepLearning.AI)/2. Probabilistic Models/Quizzes.docx
@@ -743,6 +743,536 @@
         <w:t>.</w:t>
       </w:r>
     </w:p>
+    <w:p>
+      <w:r>
+        <w:br w:type="page"/>
+      </w:r>
+    </w:p>
+    <w:p>
+      <w:pPr>
+        <w:pStyle w:val="Heading2"/>
+      </w:pPr>
+      <w:r>
+        <w:lastRenderedPageBreak/>
+        <w:t>Week 2 – Part of Speech Tagging</w:t>
+      </w:r>
+    </w:p>
+    <w:p>
+      <w:pPr>
+        <w:pStyle w:val="ListParagraph"/>
+        <w:numPr>
+          <w:ilvl w:val="0"/>
+          <w:numId w:val="2"/>
+        </w:numPr>
+        <w:spacing w:line="256" w:lineRule="auto"/>
+      </w:pPr>
+      <w:r>
+        <w:t>The transition matrix A allows you to:</w:t>
+      </w:r>
+    </w:p>
+    <w:p>
+      <w:pPr>
+        <w:pStyle w:val="ListParagraph"/>
+        <w:numPr>
+          <w:ilvl w:val="1"/>
+          <w:numId w:val="2"/>
+        </w:numPr>
+        <w:spacing w:line="256" w:lineRule="auto"/>
+        <w:rPr>
+          <w:rStyle w:val="bc4egv"/>
+        </w:rPr>
+      </w:pPr>
+      <w:r>
+        <w:rPr>
+          <w:rStyle w:val="bc4egv"/>
+        </w:rPr>
+        <w:t>Compute the probability of going from a part of speech tag to another part of speech tag.</w:t>
+      </w:r>
+    </w:p>
+    <w:p>
+      <w:pPr>
+        <w:pStyle w:val="ListParagraph"/>
+        <w:numPr>
+          <w:ilvl w:val="0"/>
+          <w:numId w:val="2"/>
+        </w:numPr>
+        <w:spacing w:line="256" w:lineRule="auto"/>
+        <w:rPr>
+          <w:rStyle w:val="bc4egv"/>
+        </w:rPr>
+      </w:pPr>
+      <w:r>
+        <w:rPr>
+          <w:rStyle w:val="bc4egv"/>
+        </w:rPr>
+        <w:t>The emission matrix B allows you to:</w:t>
+      </w:r>
+    </w:p>
+    <w:p>
+      <w:pPr>
+        <w:pStyle w:val="ListParagraph"/>
+        <w:numPr>
+          <w:ilvl w:val="1"/>
+          <w:numId w:val="2"/>
+        </w:numPr>
+        <w:spacing w:line="256" w:lineRule="auto"/>
+        <w:rPr>
+          <w:rStyle w:val="bc4egv"/>
+        </w:rPr>
+      </w:pPr>
+      <w:r>
+        <w:rPr>
+          <w:rStyle w:val="bc4egv"/>
+        </w:rPr>
+        <w:t>Compute the probability of going from a part of speech tag to a word.</w:t>
+      </w:r>
+    </w:p>
+    <w:p>
+      <w:pPr>
+        <w:pStyle w:val="ListParagraph"/>
+        <w:numPr>
+          <w:ilvl w:val="0"/>
+          <w:numId w:val="2"/>
+        </w:numPr>
+        <w:spacing w:line="256" w:lineRule="auto"/>
+      </w:pPr>
+      <w:r>
+        <w:t>The column sum of the emission matrix has to be equal to 1.</w:t>
+      </w:r>
+    </w:p>
+    <w:p>
+      <w:pPr>
+        <w:pStyle w:val="ListParagraph"/>
+        <w:numPr>
+          <w:ilvl w:val="1"/>
+          <w:numId w:val="2"/>
+        </w:numPr>
+        <w:spacing w:line="256" w:lineRule="auto"/>
+      </w:pPr>
+      <w:r>
+        <w:t>False.</w:t>
+      </w:r>
+    </w:p>
+    <w:p>
+      <w:pPr>
+        <w:pStyle w:val="ListParagraph"/>
+        <w:numPr>
+          <w:ilvl w:val="0"/>
+          <w:numId w:val="2"/>
+        </w:numPr>
+        <w:spacing w:line="256" w:lineRule="auto"/>
+      </w:pPr>
+      <w:r>
+        <w:t>The row sum of the transition matrix has to be equal to 1.</w:t>
+      </w:r>
+    </w:p>
+    <w:p>
+      <w:pPr>
+        <w:pStyle w:val="ListParagraph"/>
+        <w:numPr>
+          <w:ilvl w:val="1"/>
+          <w:numId w:val="2"/>
+        </w:numPr>
+        <w:spacing w:line="256" w:lineRule="auto"/>
+      </w:pPr>
+      <w:r>
+        <w:t>True.</w:t>
+      </w:r>
+    </w:p>
+    <w:p>
+      <w:pPr>
+        <w:pStyle w:val="ListParagraph"/>
+        <w:numPr>
+          <w:ilvl w:val="0"/>
+          <w:numId w:val="2"/>
+        </w:numPr>
+        <w:spacing w:line="256" w:lineRule="auto"/>
+      </w:pPr>
+      <w:r>
+        <w:t>Why is smoothing usually applied?</w:t>
+      </w:r>
+    </w:p>
+    <w:p>
+      <w:pPr>
+        <w:pStyle w:val="ListParagraph"/>
+        <w:numPr>
+          <w:ilvl w:val="1"/>
+          <w:numId w:val="2"/>
+        </w:numPr>
+        <w:spacing w:line="256" w:lineRule="auto"/>
+      </w:pPr>
+      <w:r>
+        <w:t xml:space="preserve">Applying smoothing, for the minority of cases, allows us to increase the probabilities in the transition and emission matrices and this allows us to have non zero probabilities. </w:t>
+      </w:r>
+    </w:p>
+    <w:p>
+      <w:pPr>
+        <w:pStyle w:val="ListParagraph"/>
+        <w:numPr>
+          <w:ilvl w:val="1"/>
+          <w:numId w:val="2"/>
+        </w:numPr>
+        <w:spacing w:line="256" w:lineRule="auto"/>
+      </w:pPr>
+      <w:r>
+        <w:t>Applying smoothing, for the majority of cases, allows us to decrease the probabilities in the transition and emission matrices and this allows us to have non zero probabilities.</w:t>
+      </w:r>
+    </w:p>
+    <w:p>
+      <w:pPr>
+        <w:pStyle w:val="ListParagraph"/>
+        <w:numPr>
+          <w:ilvl w:val="0"/>
+          <w:numId w:val="2"/>
+        </w:numPr>
+        <w:spacing w:line="256" w:lineRule="auto"/>
+      </w:pPr>
+      <w:r>
+        <w:t>Given the following D matrix, what would be the sequence of tags for the words on the right?</w:t>
+      </w:r>
+    </w:p>
+    <w:p>
+      <w:pPr>
+        <w:pStyle w:val="ListParagraph"/>
+      </w:pPr>
+      <w:r>
+        <w:rPr>
+          <w:noProof/>
+        </w:rPr>
+        <w:drawing>
+          <wp:inline distT="0" distB="0" distL="0" distR="0" wp14:anchorId="6F40B3A6" wp14:editId="53976EB0">
+            <wp:extent cx="3870960" cy="1440180"/>
+            <wp:effectExtent l="0" t="0" r="0" b="7620"/>
+            <wp:docPr id="212474224" name="Picture 1"/>
+            <wp:cNvGraphicFramePr>
+              <a:graphicFrameLocks xmlns:a="http://schemas.openxmlformats.org/drawingml/2006/main" noChangeAspect="1"/>
+            </wp:cNvGraphicFramePr>
+            <a:graphic xmlns:a="http://schemas.openxmlformats.org/drawingml/2006/main">
+              <a:graphicData uri="http://schemas.openxmlformats.org/drawingml/2006/picture">
+                <pic:pic xmlns:pic="http://schemas.openxmlformats.org/drawingml/2006/picture">
+                  <pic:nvPicPr>
+                    <pic:cNvPr id="0" name="Picture 1"/>
+                    <pic:cNvPicPr>
+                      <a:picLocks noChangeAspect="1" noChangeArrowheads="1"/>
+                    </pic:cNvPicPr>
+                  </pic:nvPicPr>
+                  <pic:blipFill>
+                    <a:blip r:embed="rId5">
+                      <a:extLst>
+                        <a:ext uri="{28A0092B-C50C-407E-A947-70E740481C1C}">
+                          <a14:useLocalDpi xmlns:a14="http://schemas.microsoft.com/office/drawing/2010/main" val="0"/>
+                        </a:ext>
+                      </a:extLst>
+                    </a:blip>
+                    <a:srcRect/>
+                    <a:stretch>
+                      <a:fillRect/>
+                    </a:stretch>
+                  </pic:blipFill>
+                  <pic:spPr bwMode="auto">
+                    <a:xfrm>
+                      <a:off x="0" y="0"/>
+                      <a:ext cx="3870960" cy="1440180"/>
+                    </a:xfrm>
+                    <a:prstGeom prst="rect">
+                      <a:avLst/>
+                    </a:prstGeom>
+                    <a:noFill/>
+                    <a:ln>
+                      <a:noFill/>
+                    </a:ln>
+                  </pic:spPr>
+                </pic:pic>
+              </a:graphicData>
+            </a:graphic>
+          </wp:inline>
+        </w:drawing>
+      </w:r>
+    </w:p>
+    <w:p>
+      <w:pPr>
+        <w:pStyle w:val="ListParagraph"/>
+        <w:numPr>
+          <w:ilvl w:val="1"/>
+          <w:numId w:val="2"/>
+        </w:numPr>
+        <w:spacing w:line="256" w:lineRule="auto"/>
+        <w:rPr>
+          <w:rFonts w:eastAsiaTheme="minorEastAsia"/>
+        </w:rPr>
+      </w:pPr>
+      <m:oMath>
+        <m:sSub>
+          <m:sSubPr>
+            <m:ctrlPr>
+              <w:rPr>
+                <w:rFonts w:ascii="Cambria Math" w:hAnsi="Cambria Math"/>
+                <w:i/>
+              </w:rPr>
+            </m:ctrlPr>
+          </m:sSubPr>
+          <m:e>
+            <m:r>
+              <w:rPr>
+                <w:rFonts w:ascii="Cambria Math" w:hAnsi="Cambria Math"/>
+              </w:rPr>
+              <m:t>t</m:t>
+            </m:r>
+          </m:e>
+          <m:sub>
+            <m:r>
+              <w:rPr>
+                <w:rFonts w:ascii="Cambria Math" w:hAnsi="Cambria Math"/>
+              </w:rPr>
+              <m:t>2</m:t>
+            </m:r>
+          </m:sub>
+        </m:sSub>
+        <m:r>
+          <w:rPr>
+            <w:rFonts w:ascii="Cambria Math" w:hAnsi="Cambria Math"/>
+          </w:rPr>
+          <m:t>,</m:t>
+        </m:r>
+        <m:sSub>
+          <m:sSubPr>
+            <m:ctrlPr>
+              <w:rPr>
+                <w:rFonts w:ascii="Cambria Math" w:hAnsi="Cambria Math"/>
+                <w:i/>
+              </w:rPr>
+            </m:ctrlPr>
+          </m:sSubPr>
+          <m:e>
+            <m:r>
+              <w:rPr>
+                <w:rFonts w:ascii="Cambria Math" w:hAnsi="Cambria Math"/>
+              </w:rPr>
+              <m:t>t</m:t>
+            </m:r>
+          </m:e>
+          <m:sub>
+            <m:r>
+              <w:rPr>
+                <w:rFonts w:ascii="Cambria Math" w:hAnsi="Cambria Math"/>
+              </w:rPr>
+              <m:t>3</m:t>
+            </m:r>
+          </m:sub>
+        </m:sSub>
+        <m:r>
+          <w:rPr>
+            <w:rFonts w:ascii="Cambria Math" w:hAnsi="Cambria Math"/>
+          </w:rPr>
+          <m:t>,</m:t>
+        </m:r>
+        <m:sSub>
+          <m:sSubPr>
+            <m:ctrlPr>
+              <w:rPr>
+                <w:rFonts w:ascii="Cambria Math" w:hAnsi="Cambria Math"/>
+                <w:i/>
+              </w:rPr>
+            </m:ctrlPr>
+          </m:sSubPr>
+          <m:e>
+            <m:r>
+              <w:rPr>
+                <w:rFonts w:ascii="Cambria Math" w:hAnsi="Cambria Math"/>
+              </w:rPr>
+              <m:t>t</m:t>
+            </m:r>
+          </m:e>
+          <m:sub>
+            <m:r>
+              <w:rPr>
+                <w:rFonts w:ascii="Cambria Math" w:hAnsi="Cambria Math"/>
+              </w:rPr>
+              <m:t>1</m:t>
+            </m:r>
+          </m:sub>
+        </m:sSub>
+        <m:r>
+          <w:rPr>
+            <w:rFonts w:ascii="Cambria Math" w:hAnsi="Cambria Math"/>
+          </w:rPr>
+          <m:t>,</m:t>
+        </m:r>
+        <m:sSub>
+          <m:sSubPr>
+            <m:ctrlPr>
+              <w:rPr>
+                <w:rFonts w:ascii="Cambria Math" w:hAnsi="Cambria Math"/>
+                <w:i/>
+              </w:rPr>
+            </m:ctrlPr>
+          </m:sSubPr>
+          <m:e>
+            <m:r>
+              <w:rPr>
+                <w:rFonts w:ascii="Cambria Math" w:hAnsi="Cambria Math"/>
+              </w:rPr>
+              <m:t>t</m:t>
+            </m:r>
+          </m:e>
+          <m:sub>
+            <m:r>
+              <w:rPr>
+                <w:rFonts w:ascii="Cambria Math" w:hAnsi="Cambria Math"/>
+              </w:rPr>
+              <m:t>3</m:t>
+            </m:r>
+          </m:sub>
+        </m:sSub>
+        <m:r>
+          <w:rPr>
+            <w:rFonts w:ascii="Cambria Math" w:hAnsi="Cambria Math"/>
+          </w:rPr>
+          <m:t>,</m:t>
+        </m:r>
+        <m:sSub>
+          <m:sSubPr>
+            <m:ctrlPr>
+              <w:rPr>
+                <w:rFonts w:ascii="Cambria Math" w:hAnsi="Cambria Math"/>
+                <w:i/>
+              </w:rPr>
+            </m:ctrlPr>
+          </m:sSubPr>
+          <m:e>
+            <m:r>
+              <w:rPr>
+                <w:rFonts w:ascii="Cambria Math" w:hAnsi="Cambria Math"/>
+              </w:rPr>
+              <m:t>t</m:t>
+            </m:r>
+          </m:e>
+          <m:sub>
+            <m:r>
+              <w:rPr>
+                <w:rFonts w:ascii="Cambria Math" w:hAnsi="Cambria Math"/>
+              </w:rPr>
+              <m:t>1</m:t>
+            </m:r>
+          </m:sub>
+        </m:sSub>
+      </m:oMath>
+    </w:p>
+    <w:p>
+      <w:pPr>
+        <w:pStyle w:val="ListParagraph"/>
+        <w:numPr>
+          <w:ilvl w:val="0"/>
+          <w:numId w:val="2"/>
+        </w:numPr>
+        <w:spacing w:line="256" w:lineRule="auto"/>
+        <w:rPr>
+          <w:rFonts w:eastAsiaTheme="minorEastAsia"/>
+        </w:rPr>
+      </w:pPr>
+      <w:r>
+        <w:rPr>
+          <w:rFonts w:eastAsiaTheme="minorEastAsia"/>
+        </w:rPr>
+        <w:t>We had been multiplying the raw probabilities but in reality we take the log of those probabilities. Why?</w:t>
+      </w:r>
+    </w:p>
+    <w:p>
+      <w:pPr>
+        <w:pStyle w:val="ListParagraph"/>
+        <w:numPr>
+          <w:ilvl w:val="1"/>
+          <w:numId w:val="2"/>
+        </w:numPr>
+        <w:spacing w:line="256" w:lineRule="auto"/>
+        <w:rPr>
+          <w:rFonts w:eastAsiaTheme="minorEastAsia"/>
+        </w:rPr>
+      </w:pPr>
+      <w:r>
+        <w:rPr>
+          <w:rFonts w:eastAsiaTheme="minorEastAsia"/>
+        </w:rPr>
+        <w:t>Because probabilities are bounded between 0 and 1 and as a result, the numbers could be too small and go toward 0.</w:t>
+      </w:r>
+    </w:p>
+    <w:p>
+      <w:pPr>
+        <w:pStyle w:val="ListParagraph"/>
+        <w:numPr>
+          <w:ilvl w:val="0"/>
+          <w:numId w:val="2"/>
+        </w:numPr>
+        <w:spacing w:line="256" w:lineRule="auto"/>
+        <w:rPr>
+          <w:rFonts w:eastAsiaTheme="minorEastAsia"/>
+        </w:rPr>
+      </w:pPr>
+      <w:r>
+        <w:rPr>
+          <w:rFonts w:eastAsiaTheme="minorEastAsia"/>
+        </w:rPr>
+        <w:t>What are useful applications for part of speech tagging?</w:t>
+      </w:r>
+    </w:p>
+    <w:p>
+      <w:pPr>
+        <w:pStyle w:val="ListParagraph"/>
+        <w:numPr>
+          <w:ilvl w:val="1"/>
+          <w:numId w:val="2"/>
+        </w:numPr>
+        <w:spacing w:line="256" w:lineRule="auto"/>
+        <w:rPr>
+          <w:rFonts w:eastAsiaTheme="minorEastAsia"/>
+        </w:rPr>
+      </w:pPr>
+      <w:r>
+        <w:rPr>
+          <w:rFonts w:eastAsiaTheme="minorEastAsia"/>
+        </w:rPr>
+        <w:t>Speech recognition.</w:t>
+      </w:r>
+    </w:p>
+    <w:p>
+      <w:pPr>
+        <w:pStyle w:val="ListParagraph"/>
+        <w:numPr>
+          <w:ilvl w:val="1"/>
+          <w:numId w:val="2"/>
+        </w:numPr>
+        <w:spacing w:line="256" w:lineRule="auto"/>
+        <w:rPr>
+          <w:rFonts w:eastAsiaTheme="minorEastAsia"/>
+        </w:rPr>
+      </w:pPr>
+      <w:r>
+        <w:rPr>
+          <w:rFonts w:eastAsiaTheme="minorEastAsia"/>
+        </w:rPr>
+        <w:t>Coreference resolution.</w:t>
+      </w:r>
+    </w:p>
+    <w:p>
+      <w:pPr>
+        <w:pStyle w:val="ListParagraph"/>
+        <w:numPr>
+          <w:ilvl w:val="1"/>
+          <w:numId w:val="2"/>
+        </w:numPr>
+        <w:spacing w:line="256" w:lineRule="auto"/>
+        <w:rPr>
+          <w:rFonts w:eastAsiaTheme="minorEastAsia"/>
+        </w:rPr>
+      </w:pPr>
+      <w:r>
+        <w:rPr>
+          <w:rFonts w:eastAsiaTheme="minorEastAsia"/>
+        </w:rPr>
+        <w:t>Named entity recognition.</w:t>
+      </w:r>
+    </w:p>
+    <w:p/>
     <w:sectPr>
       <w:pgSz w:w="11906" w:h="16838"/>
       <w:pgMar w:top="1440" w:right="1440" w:bottom="1440" w:left="1440" w:header="708" w:footer="708" w:gutter="0"/>
@@ -756,6 +1286,92 @@
 <file path=word/numbering.xml><?xml version="1.0" encoding="utf-8"?>
 <w:numbering xmlns:wpc="http://schemas.microsoft.com/office/word/2010/wordprocessingCanvas" xmlns:cx="http://schemas.microsoft.com/office/drawing/2014/chartex" xmlns:cx1="http://schemas.microsoft.com/office/drawing/2015/9/8/chartex" xmlns:cx2="http://schemas.microsoft.com/office/drawing/2015/10/21/chartex" xmlns:cx3="http://schemas.microsoft.com/office/drawing/2016/5/9/chartex" xmlns:cx4="http://schemas.microsoft.com/office/drawing/2016/5/10/chartex" xmlns:cx5="http://schemas.microsoft.com/office/drawing/2016/5/11/chartex" xmlns:cx6="http://schemas.microsoft.com/office/drawing/2016/5/12/chartex" xmlns:cx7="http://schemas.microsoft.com/office/drawing/2016/5/13/chartex" xmlns:cx8="http://schemas.microsoft.com/office/drawing/2016/5/14/chartex" xmlns:mc="http://schemas.openxmlformats.org/markup-compatibility/2006" xmlns:aink="http://schemas.microsoft.com/office/drawing/2016/ink" xmlns:am3d="http://schemas.microsoft.com/office/drawing/2017/model3d" xmlns:o="urn:schemas-microsoft-com:office:office" xmlns:oel="http://schemas.microsoft.com/office/2019/extlst" xmlns:r="http://schemas.openxmlformats.org/officeDocument/2006/relationships" xmlns:m="http://schemas.openxmlformats.org/officeDocument/2006/math" xmlns:v="urn:schemas-microsoft-com:vml" xmlns:wp14="http://schemas.microsoft.com/office/word/2010/wordprocessingDrawing" xmlns:wp="http://schemas.openxmlformats.org/drawingml/2006/wordprocessingDrawing" xmlns:w10="urn:schemas-microsoft-com:office:word" xmlns:w="http://schemas.openxmlformats.org/wordprocessingml/2006/main" xmlns:w14="http://schemas.microsoft.com/office/word/2010/wordml" xmlns:w15="http://schemas.microsoft.com/office/word/2012/wordml" xmlns:w16cex="http://schemas.microsoft.com/office/word/2018/wordml/cex" xmlns:w16cid="http://schemas.microsoft.com/office/word/2016/wordml/cid" xmlns:w16="http://schemas.microsoft.com/office/word/2018/wordml" xmlns:w16du="http://schemas.microsoft.com/office/word/2023/wordml/word16du" xmlns:w16sdtdh="http://schemas.microsoft.com/office/word/2020/wordml/sdtdatahash" xmlns:w16se="http://schemas.microsoft.com/office/word/2015/wordml/symex" xmlns:wpg="http://schemas.microsoft.com/office/word/2010/wordprocessingGroup" xmlns:wpi="http://schemas.microsoft.com/office/word/2010/wordprocessingInk" xmlns:wne="http://schemas.microsoft.com/office/word/2006/wordml" xmlns:wps="http://schemas.microsoft.com/office/word/2010/wordprocessingShape" mc:Ignorable="w14 w15 w16se w16cid w16 w16cex w16sdtdh wp14">
   <w:abstractNum w:abstractNumId="0" w15:restartNumberingAfterBreak="0">
+    <w:nsid w:val="0603501D"/>
+    <w:multiLevelType w:val="hybridMultilevel"/>
+    <w:tmpl w:val="B6DA82A6"/>
+    <w:lvl w:ilvl="0" w:tplc="0C09000F">
+      <w:start w:val="1"/>
+      <w:numFmt w:val="decimal"/>
+      <w:lvlText w:val="%1."/>
+      <w:lvlJc w:val="left"/>
+      <w:pPr>
+        <w:ind w:left="720" w:hanging="360"/>
+      </w:pPr>
+    </w:lvl>
+    <w:lvl w:ilvl="1" w:tplc="0C090019">
+      <w:start w:val="1"/>
+      <w:numFmt w:val="lowerLetter"/>
+      <w:lvlText w:val="%2."/>
+      <w:lvlJc w:val="left"/>
+      <w:pPr>
+        <w:ind w:left="1440" w:hanging="360"/>
+      </w:pPr>
+    </w:lvl>
+    <w:lvl w:ilvl="2" w:tplc="0C09001B">
+      <w:start w:val="1"/>
+      <w:numFmt w:val="lowerRoman"/>
+      <w:lvlText w:val="%3."/>
+      <w:lvlJc w:val="right"/>
+      <w:pPr>
+        <w:ind w:left="2160" w:hanging="180"/>
+      </w:pPr>
+    </w:lvl>
+    <w:lvl w:ilvl="3" w:tplc="0C09000F">
+      <w:start w:val="1"/>
+      <w:numFmt w:val="decimal"/>
+      <w:lvlText w:val="%4."/>
+      <w:lvlJc w:val="left"/>
+      <w:pPr>
+        <w:ind w:left="2880" w:hanging="360"/>
+      </w:pPr>
+    </w:lvl>
+    <w:lvl w:ilvl="4" w:tplc="0C090019">
+      <w:start w:val="1"/>
+      <w:numFmt w:val="lowerLetter"/>
+      <w:lvlText w:val="%5."/>
+      <w:lvlJc w:val="left"/>
+      <w:pPr>
+        <w:ind w:left="3600" w:hanging="360"/>
+      </w:pPr>
+    </w:lvl>
+    <w:lvl w:ilvl="5" w:tplc="0C09001B">
+      <w:start w:val="1"/>
+      <w:numFmt w:val="lowerRoman"/>
+      <w:lvlText w:val="%6."/>
+      <w:lvlJc w:val="right"/>
+      <w:pPr>
+        <w:ind w:left="4320" w:hanging="180"/>
+      </w:pPr>
+    </w:lvl>
+    <w:lvl w:ilvl="6" w:tplc="0C09000F">
+      <w:start w:val="1"/>
+      <w:numFmt w:val="decimal"/>
+      <w:lvlText w:val="%7."/>
+      <w:lvlJc w:val="left"/>
+      <w:pPr>
+        <w:ind w:left="5040" w:hanging="360"/>
+      </w:pPr>
+    </w:lvl>
+    <w:lvl w:ilvl="7" w:tplc="0C090019">
+      <w:start w:val="1"/>
+      <w:numFmt w:val="lowerLetter"/>
+      <w:lvlText w:val="%8."/>
+      <w:lvlJc w:val="left"/>
+      <w:pPr>
+        <w:ind w:left="5760" w:hanging="360"/>
+      </w:pPr>
+    </w:lvl>
+    <w:lvl w:ilvl="8" w:tplc="0C09001B">
+      <w:start w:val="1"/>
+      <w:numFmt w:val="lowerRoman"/>
+      <w:lvlText w:val="%9."/>
+      <w:lvlJc w:val="right"/>
+      <w:pPr>
+        <w:ind w:left="6480" w:hanging="180"/>
+      </w:pPr>
+    </w:lvl>
+  </w:abstractNum>
+  <w:abstractNum w:abstractNumId="1" w15:restartNumberingAfterBreak="0">
     <w:nsid w:val="75CB30CE"/>
     <w:multiLevelType w:val="hybridMultilevel"/>
     <w:tmpl w:val="FDFC5764"/>
@@ -845,7 +1461,37 @@
     </w:lvl>
   </w:abstractNum>
   <w:num w:numId="1" w16cid:durableId="625163644">
+    <w:abstractNumId w:val="1"/>
+  </w:num>
+  <w:num w:numId="2" w16cid:durableId="1421676940">
     <w:abstractNumId w:val="0"/>
+    <w:lvlOverride w:ilvl="0">
+      <w:startOverride w:val="1"/>
+    </w:lvlOverride>
+    <w:lvlOverride w:ilvl="1">
+      <w:startOverride w:val="1"/>
+    </w:lvlOverride>
+    <w:lvlOverride w:ilvl="2">
+      <w:startOverride w:val="1"/>
+    </w:lvlOverride>
+    <w:lvlOverride w:ilvl="3">
+      <w:startOverride w:val="1"/>
+    </w:lvlOverride>
+    <w:lvlOverride w:ilvl="4">
+      <w:startOverride w:val="1"/>
+    </w:lvlOverride>
+    <w:lvlOverride w:ilvl="5">
+      <w:startOverride w:val="1"/>
+    </w:lvlOverride>
+    <w:lvlOverride w:ilvl="6">
+      <w:startOverride w:val="1"/>
+    </w:lvlOverride>
+    <w:lvlOverride w:ilvl="7">
+      <w:startOverride w:val="1"/>
+    </w:lvlOverride>
+    <w:lvlOverride w:ilvl="8">
+      <w:startOverride w:val="1"/>
+    </w:lvlOverride>
   </w:num>
 </w:numbering>
 </file>
@@ -1368,6 +2014,11 @@
       <w:color w:val="808080"/>
     </w:rPr>
   </w:style>
+  <w:style w:type="character" w:customStyle="1" w:styleId="bc4egv">
+    <w:name w:val="_bc4egv"/>
+    <w:basedOn w:val="DefaultParagraphFont"/>
+    <w:rsid w:val="00DC5C63"/>
+  </w:style>
 </w:styles>
 </file>
 

</xml_diff>

<commit_message>
Update for NLP specialisation week 3 material
</commit_message>
<xml_diff>
--- a/Natural Language Processing Specialisation (DeepLearning.AI)/2. Probabilistic Models/Quizzes.docx
+++ b/Natural Language Processing Specialisation (DeepLearning.AI)/2. Probabilistic Models/Quizzes.docx
@@ -1272,7 +1272,2473 @@
         <w:t>Named entity recognition.</w:t>
       </w:r>
     </w:p>
-    <w:p/>
+    <w:p>
+      <w:pPr>
+        <w:rPr>
+          <w:rFonts w:eastAsiaTheme="minorEastAsia"/>
+        </w:rPr>
+      </w:pPr>
+      <w:r>
+        <w:rPr>
+          <w:rFonts w:eastAsiaTheme="minorEastAsia"/>
+        </w:rPr>
+        <w:br w:type="page"/>
+      </w:r>
+    </w:p>
+    <w:p>
+      <w:pPr>
+        <w:pStyle w:val="Heading2"/>
+        <w:rPr>
+          <w:rFonts w:eastAsiaTheme="minorEastAsia"/>
+        </w:rPr>
+      </w:pPr>
+      <w:r>
+        <w:rPr>
+          <w:rFonts w:eastAsiaTheme="minorEastAsia"/>
+        </w:rPr>
+        <w:lastRenderedPageBreak/>
+        <w:t xml:space="preserve">Week </w:t>
+      </w:r>
+      <w:r>
+        <w:rPr>
+          <w:rFonts w:eastAsiaTheme="minorEastAsia"/>
+        </w:rPr>
+        <w:t>3 -</w:t>
+      </w:r>
+      <w:r>
+        <w:rPr>
+          <w:rFonts w:eastAsiaTheme="minorEastAsia"/>
+        </w:rPr>
+        <w:t xml:space="preserve"> Autocomplete</w:t>
+      </w:r>
+    </w:p>
+    <w:p>
+      <w:pPr>
+        <w:pStyle w:val="ListParagraph"/>
+        <w:numPr>
+          <w:ilvl w:val="0"/>
+          <w:numId w:val="4"/>
+        </w:numPr>
+        <w:spacing w:line="256" w:lineRule="auto"/>
+        <w:rPr>
+          <w:rFonts w:eastAsiaTheme="minorEastAsia"/>
+        </w:rPr>
+      </w:pPr>
+      <w:r>
+        <w:rPr>
+          <w:rFonts w:eastAsiaTheme="minorEastAsia"/>
+        </w:rPr>
+        <w:t>Corpus: “In every place of great resort the monster was the fashion. They sang of it in the cafes, ridiculed it in the papers, and represented it on the stage</w:t>
+      </w:r>
+      <w:proofErr w:type="gramStart"/>
+      <w:r>
+        <w:rPr>
+          <w:rFonts w:eastAsiaTheme="minorEastAsia"/>
+        </w:rPr>
+        <w:t>. ”</w:t>
+      </w:r>
+      <w:proofErr w:type="gramEnd"/>
+      <w:r>
+        <w:rPr>
+          <w:rFonts w:eastAsiaTheme="minorEastAsia"/>
+        </w:rPr>
+        <w:t xml:space="preserve"> (Jules Verne, Twenty Thousand Leagues under the Sea)</w:t>
+      </w:r>
+    </w:p>
+    <w:p>
+      <w:pPr>
+        <w:pStyle w:val="ListParagraph"/>
+        <w:spacing w:line="256" w:lineRule="auto"/>
+        <w:rPr>
+          <w:rFonts w:eastAsiaTheme="minorEastAsia"/>
+        </w:rPr>
+      </w:pPr>
+      <w:r>
+        <w:rPr>
+          <w:rFonts w:eastAsiaTheme="minorEastAsia"/>
+        </w:rPr>
+        <w:t xml:space="preserve">In </w:t>
+      </w:r>
+      <w:r>
+        <w:rPr>
+          <w:rFonts w:eastAsiaTheme="minorEastAsia"/>
+        </w:rPr>
+        <w:t>the context of our corpus, what is the probability of word “papers” following the phrase “it in the”.</w:t>
+      </w:r>
+    </w:p>
+    <w:p>
+      <w:pPr>
+        <w:pStyle w:val="ListParagraph"/>
+        <w:numPr>
+          <w:ilvl w:val="1"/>
+          <w:numId w:val="4"/>
+        </w:numPr>
+        <w:spacing w:line="256" w:lineRule="auto"/>
+        <w:rPr>
+          <w:rFonts w:eastAsiaTheme="minorEastAsia"/>
+        </w:rPr>
+      </w:pPr>
+      <m:oMath>
+        <m:r>
+          <w:rPr>
+            <w:rFonts w:ascii="Cambria Math" w:eastAsiaTheme="minorEastAsia" w:hAnsi="Cambria Math"/>
+          </w:rPr>
+          <m:t>P</m:t>
+        </m:r>
+        <m:d>
+          <m:dPr>
+            <m:ctrlPr>
+              <w:rPr>
+                <w:rFonts w:ascii="Cambria Math" w:eastAsiaTheme="minorEastAsia" w:hAnsi="Cambria Math"/>
+                <w:i/>
+              </w:rPr>
+            </m:ctrlPr>
+          </m:dPr>
+          <m:e>
+            <m:r>
+              <w:rPr>
+                <w:rFonts w:ascii="Cambria Math" w:eastAsiaTheme="minorEastAsia" w:hAnsi="Cambria Math"/>
+              </w:rPr>
+              <m:t>papers</m:t>
+            </m:r>
+          </m:e>
+          <m:e>
+            <m:r>
+              <w:rPr>
+                <w:rFonts w:ascii="Cambria Math" w:eastAsiaTheme="minorEastAsia" w:hAnsi="Cambria Math"/>
+              </w:rPr>
+              <m:t>it in the</m:t>
+            </m:r>
+          </m:e>
+        </m:d>
+        <m:r>
+          <w:rPr>
+            <w:rFonts w:ascii="Cambria Math" w:eastAsiaTheme="minorEastAsia" w:hAnsi="Cambria Math"/>
+          </w:rPr>
+          <m:t>=</m:t>
+        </m:r>
+        <m:f>
+          <m:fPr>
+            <m:type m:val="skw"/>
+            <m:ctrlPr>
+              <w:rPr>
+                <w:rFonts w:ascii="Cambria Math" w:eastAsiaTheme="minorEastAsia" w:hAnsi="Cambria Math"/>
+                <w:i/>
+              </w:rPr>
+            </m:ctrlPr>
+          </m:fPr>
+          <m:num>
+            <m:r>
+              <w:rPr>
+                <w:rFonts w:ascii="Cambria Math" w:eastAsiaTheme="minorEastAsia" w:hAnsi="Cambria Math"/>
+              </w:rPr>
+              <m:t>C(it in the papers)</m:t>
+            </m:r>
+          </m:num>
+          <m:den>
+            <m:r>
+              <w:rPr>
+                <w:rFonts w:ascii="Cambria Math" w:eastAsiaTheme="minorEastAsia" w:hAnsi="Cambria Math"/>
+              </w:rPr>
+              <m:t>C(it in the)</m:t>
+            </m:r>
+          </m:den>
+        </m:f>
+        <m:r>
+          <w:rPr>
+            <w:rFonts w:ascii="Cambria Math" w:eastAsiaTheme="minorEastAsia" w:hAnsi="Cambria Math"/>
+          </w:rPr>
+          <m:t>=</m:t>
+        </m:r>
+        <m:f>
+          <m:fPr>
+            <m:type m:val="skw"/>
+            <m:ctrlPr>
+              <w:rPr>
+                <w:rFonts w:ascii="Cambria Math" w:eastAsiaTheme="minorEastAsia" w:hAnsi="Cambria Math"/>
+                <w:i/>
+              </w:rPr>
+            </m:ctrlPr>
+          </m:fPr>
+          <m:num>
+            <m:r>
+              <w:rPr>
+                <w:rFonts w:ascii="Cambria Math" w:eastAsiaTheme="minorEastAsia" w:hAnsi="Cambria Math"/>
+              </w:rPr>
+              <m:t>1</m:t>
+            </m:r>
+          </m:num>
+          <m:den>
+            <m:r>
+              <w:rPr>
+                <w:rFonts w:ascii="Cambria Math" w:eastAsiaTheme="minorEastAsia" w:hAnsi="Cambria Math"/>
+              </w:rPr>
+              <m:t>2</m:t>
+            </m:r>
+          </m:den>
+        </m:f>
+      </m:oMath>
+    </w:p>
+    <w:p>
+      <w:pPr>
+        <w:pStyle w:val="ListParagraph"/>
+        <w:numPr>
+          <w:ilvl w:val="0"/>
+          <w:numId w:val="4"/>
+        </w:numPr>
+        <w:spacing w:line="256" w:lineRule="auto"/>
+        <w:rPr>
+          <w:rFonts w:eastAsiaTheme="minorEastAsia"/>
+        </w:rPr>
+      </w:pPr>
+      <w:r>
+        <w:rPr>
+          <w:rFonts w:eastAsiaTheme="minorEastAsia"/>
+        </w:rPr>
+        <w:t>Given the following conditional probabilities, approximate the probability of the following sentence with bigrams: “Mary likes cats”:</w:t>
+      </w:r>
+    </w:p>
+    <w:p>
+      <w:pPr>
+        <w:pStyle w:val="ListParagraph"/>
+        <w:spacing w:line="256" w:lineRule="auto"/>
+        <w:rPr>
+          <w:rFonts w:eastAsiaTheme="minorEastAsia"/>
+        </w:rPr>
+      </w:pPr>
+      <m:oMath>
+        <m:r>
+          <w:rPr>
+            <w:rFonts w:ascii="Cambria Math" w:eastAsiaTheme="minorEastAsia" w:hAnsi="Cambria Math"/>
+          </w:rPr>
+          <m:t>P</m:t>
+        </m:r>
+        <m:d>
+          <m:dPr>
+            <m:ctrlPr>
+              <w:rPr>
+                <w:rFonts w:ascii="Cambria Math" w:eastAsiaTheme="minorEastAsia" w:hAnsi="Cambria Math"/>
+                <w:i/>
+              </w:rPr>
+            </m:ctrlPr>
+          </m:dPr>
+          <m:e>
+            <m:r>
+              <w:rPr>
+                <w:rFonts w:ascii="Cambria Math" w:eastAsiaTheme="minorEastAsia" w:hAnsi="Cambria Math"/>
+              </w:rPr>
+              <m:t>Mary</m:t>
+            </m:r>
+          </m:e>
+        </m:d>
+        <m:r>
+          <w:rPr>
+            <w:rFonts w:ascii="Cambria Math" w:eastAsiaTheme="minorEastAsia" w:hAnsi="Cambria Math"/>
+          </w:rPr>
+          <m:t>=0.1</m:t>
+        </m:r>
+      </m:oMath>
+      <w:r>
+        <w:rPr>
+          <w:rFonts w:eastAsiaTheme="minorEastAsia"/>
+        </w:rPr>
+        <w:t xml:space="preserve">; </w:t>
+      </w:r>
+      <m:oMath>
+        <m:r>
+          <w:rPr>
+            <w:rFonts w:ascii="Cambria Math" w:eastAsiaTheme="minorEastAsia" w:hAnsi="Cambria Math"/>
+          </w:rPr>
+          <m:t>P</m:t>
+        </m:r>
+        <m:d>
+          <m:dPr>
+            <m:ctrlPr>
+              <w:rPr>
+                <w:rFonts w:ascii="Cambria Math" w:eastAsiaTheme="minorEastAsia" w:hAnsi="Cambria Math"/>
+                <w:i/>
+              </w:rPr>
+            </m:ctrlPr>
+          </m:dPr>
+          <m:e>
+            <m:r>
+              <w:rPr>
+                <w:rFonts w:ascii="Cambria Math" w:eastAsiaTheme="minorEastAsia" w:hAnsi="Cambria Math"/>
+              </w:rPr>
+              <m:t>likes</m:t>
+            </m:r>
+          </m:e>
+        </m:d>
+        <m:r>
+          <w:rPr>
+            <w:rFonts w:ascii="Cambria Math" w:eastAsiaTheme="minorEastAsia" w:hAnsi="Cambria Math"/>
+          </w:rPr>
+          <m:t>=0.2</m:t>
+        </m:r>
+      </m:oMath>
+      <w:r>
+        <w:rPr>
+          <w:rFonts w:eastAsiaTheme="minorEastAsia"/>
+        </w:rPr>
+        <w:t xml:space="preserve">; </w:t>
+      </w:r>
+      <m:oMath>
+        <m:r>
+          <w:rPr>
+            <w:rFonts w:ascii="Cambria Math" w:eastAsiaTheme="minorEastAsia" w:hAnsi="Cambria Math"/>
+          </w:rPr>
+          <m:t>P</m:t>
+        </m:r>
+        <m:d>
+          <m:dPr>
+            <m:ctrlPr>
+              <w:rPr>
+                <w:rFonts w:ascii="Cambria Math" w:eastAsiaTheme="minorEastAsia" w:hAnsi="Cambria Math"/>
+                <w:i/>
+              </w:rPr>
+            </m:ctrlPr>
+          </m:dPr>
+          <m:e>
+            <m:r>
+              <w:rPr>
+                <w:rFonts w:ascii="Cambria Math" w:eastAsiaTheme="minorEastAsia" w:hAnsi="Cambria Math"/>
+              </w:rPr>
+              <m:t>cats</m:t>
+            </m:r>
+          </m:e>
+        </m:d>
+        <m:r>
+          <w:rPr>
+            <w:rFonts w:ascii="Cambria Math" w:eastAsiaTheme="minorEastAsia" w:hAnsi="Cambria Math"/>
+          </w:rPr>
+          <m:t>=0.3</m:t>
+        </m:r>
+      </m:oMath>
+      <w:r>
+        <w:rPr>
+          <w:rFonts w:eastAsiaTheme="minorEastAsia"/>
+        </w:rPr>
+        <w:t xml:space="preserve">; </w:t>
+      </w:r>
+      <m:oMath>
+        <m:r>
+          <w:rPr>
+            <w:rFonts w:ascii="Cambria Math" w:eastAsiaTheme="minorEastAsia" w:hAnsi="Cambria Math"/>
+          </w:rPr>
+          <m:t>P</m:t>
+        </m:r>
+        <m:d>
+          <m:dPr>
+            <m:ctrlPr>
+              <w:rPr>
+                <w:rFonts w:ascii="Cambria Math" w:eastAsiaTheme="minorEastAsia" w:hAnsi="Cambria Math"/>
+                <w:i/>
+              </w:rPr>
+            </m:ctrlPr>
+          </m:dPr>
+          <m:e>
+            <m:r>
+              <w:rPr>
+                <w:rFonts w:ascii="Cambria Math" w:eastAsiaTheme="minorEastAsia" w:hAnsi="Cambria Math"/>
+              </w:rPr>
+              <m:t>Mary</m:t>
+            </m:r>
+          </m:e>
+          <m:e>
+            <m:r>
+              <w:rPr>
+                <w:rFonts w:ascii="Cambria Math" w:eastAsiaTheme="minorEastAsia" w:hAnsi="Cambria Math"/>
+              </w:rPr>
+              <m:t>likes</m:t>
+            </m:r>
+          </m:e>
+        </m:d>
+        <m:r>
+          <w:rPr>
+            <w:rFonts w:ascii="Cambria Math" w:eastAsiaTheme="minorEastAsia" w:hAnsi="Cambria Math"/>
+          </w:rPr>
+          <m:t>=0.2</m:t>
+        </m:r>
+      </m:oMath>
+      <w:r>
+        <w:rPr>
+          <w:rFonts w:eastAsiaTheme="minorEastAsia"/>
+        </w:rPr>
+        <w:t>;</w:t>
+      </w:r>
+      <w:r>
+        <w:rPr>
+          <w:rFonts w:eastAsiaTheme="minorEastAsia"/>
+        </w:rPr>
+        <w:br/>
+      </w:r>
+      <m:oMath>
+        <m:r>
+          <w:rPr>
+            <w:rFonts w:ascii="Cambria Math" w:eastAsiaTheme="minorEastAsia" w:hAnsi="Cambria Math"/>
+          </w:rPr>
+          <m:t>P</m:t>
+        </m:r>
+        <m:d>
+          <m:dPr>
+            <m:ctrlPr>
+              <w:rPr>
+                <w:rFonts w:ascii="Cambria Math" w:eastAsiaTheme="minorEastAsia" w:hAnsi="Cambria Math"/>
+                <w:i/>
+              </w:rPr>
+            </m:ctrlPr>
+          </m:dPr>
+          <m:e>
+            <m:r>
+              <w:rPr>
+                <w:rFonts w:ascii="Cambria Math" w:eastAsiaTheme="minorEastAsia" w:hAnsi="Cambria Math"/>
+              </w:rPr>
+              <m:t>likes</m:t>
+            </m:r>
+          </m:e>
+          <m:e>
+            <m:r>
+              <w:rPr>
+                <w:rFonts w:ascii="Cambria Math" w:eastAsiaTheme="minorEastAsia" w:hAnsi="Cambria Math"/>
+              </w:rPr>
+              <m:t>Mary</m:t>
+            </m:r>
+          </m:e>
+        </m:d>
+        <m:r>
+          <w:rPr>
+            <w:rFonts w:ascii="Cambria Math" w:eastAsiaTheme="minorEastAsia" w:hAnsi="Cambria Math"/>
+          </w:rPr>
+          <m:t>=0.3</m:t>
+        </m:r>
+      </m:oMath>
+      <w:r>
+        <w:rPr>
+          <w:rFonts w:eastAsiaTheme="minorEastAsia"/>
+        </w:rPr>
+        <w:t xml:space="preserve">; </w:t>
+      </w:r>
+      <m:oMath>
+        <m:r>
+          <w:rPr>
+            <w:rFonts w:ascii="Cambria Math" w:eastAsiaTheme="minorEastAsia" w:hAnsi="Cambria Math"/>
+          </w:rPr>
+          <m:t>P</m:t>
+        </m:r>
+        <m:d>
+          <m:dPr>
+            <m:ctrlPr>
+              <w:rPr>
+                <w:rFonts w:ascii="Cambria Math" w:eastAsiaTheme="minorEastAsia" w:hAnsi="Cambria Math"/>
+                <w:i/>
+              </w:rPr>
+            </m:ctrlPr>
+          </m:dPr>
+          <m:e>
+            <m:r>
+              <w:rPr>
+                <w:rFonts w:ascii="Cambria Math" w:eastAsiaTheme="minorEastAsia" w:hAnsi="Cambria Math"/>
+              </w:rPr>
+              <m:t>cats</m:t>
+            </m:r>
+          </m:e>
+          <m:e>
+            <m:r>
+              <w:rPr>
+                <w:rFonts w:ascii="Cambria Math" w:eastAsiaTheme="minorEastAsia" w:hAnsi="Cambria Math"/>
+              </w:rPr>
+              <m:t>likes</m:t>
+            </m:r>
+          </m:e>
+        </m:d>
+        <m:r>
+          <w:rPr>
+            <w:rFonts w:ascii="Cambria Math" w:eastAsiaTheme="minorEastAsia" w:hAnsi="Cambria Math"/>
+          </w:rPr>
+          <m:t>=0.1</m:t>
+        </m:r>
+      </m:oMath>
+      <w:r>
+        <w:rPr>
+          <w:rFonts w:eastAsiaTheme="minorEastAsia"/>
+        </w:rPr>
+        <w:t xml:space="preserve">; </w:t>
+      </w:r>
+      <m:oMath>
+        <m:r>
+          <w:rPr>
+            <w:rFonts w:ascii="Cambria Math" w:eastAsiaTheme="minorEastAsia" w:hAnsi="Cambria Math"/>
+          </w:rPr>
+          <m:t>P</m:t>
+        </m:r>
+        <m:d>
+          <m:dPr>
+            <m:ctrlPr>
+              <w:rPr>
+                <w:rFonts w:ascii="Cambria Math" w:eastAsiaTheme="minorEastAsia" w:hAnsi="Cambria Math"/>
+                <w:i/>
+              </w:rPr>
+            </m:ctrlPr>
+          </m:dPr>
+          <m:e>
+            <m:r>
+              <w:rPr>
+                <w:rFonts w:ascii="Cambria Math" w:eastAsiaTheme="minorEastAsia" w:hAnsi="Cambria Math"/>
+              </w:rPr>
+              <m:t>likes</m:t>
+            </m:r>
+          </m:e>
+          <m:e>
+            <m:r>
+              <w:rPr>
+                <w:rFonts w:ascii="Cambria Math" w:eastAsiaTheme="minorEastAsia" w:hAnsi="Cambria Math"/>
+              </w:rPr>
+              <m:t>cats</m:t>
+            </m:r>
+          </m:e>
+        </m:d>
+        <m:r>
+          <w:rPr>
+            <w:rFonts w:ascii="Cambria Math" w:eastAsiaTheme="minorEastAsia" w:hAnsi="Cambria Math"/>
+          </w:rPr>
+          <m:t>=0.4</m:t>
+        </m:r>
+      </m:oMath>
+    </w:p>
+    <w:p>
+      <w:pPr>
+        <w:pStyle w:val="ListParagraph"/>
+        <w:numPr>
+          <w:ilvl w:val="1"/>
+          <w:numId w:val="4"/>
+        </w:numPr>
+        <w:spacing w:line="256" w:lineRule="auto"/>
+        <w:rPr>
+          <w:rFonts w:eastAsiaTheme="minorEastAsia"/>
+        </w:rPr>
+      </w:pPr>
+      <m:oMath>
+        <m:r>
+          <w:rPr>
+            <w:rFonts w:ascii="Cambria Math" w:eastAsiaTheme="minorEastAsia" w:hAnsi="Cambria Math"/>
+          </w:rPr>
+          <m:t>P</m:t>
+        </m:r>
+        <m:d>
+          <m:dPr>
+            <m:ctrlPr>
+              <w:rPr>
+                <w:rFonts w:ascii="Cambria Math" w:eastAsiaTheme="minorEastAsia" w:hAnsi="Cambria Math"/>
+                <w:i/>
+              </w:rPr>
+            </m:ctrlPr>
+          </m:dPr>
+          <m:e>
+            <m:r>
+              <w:rPr>
+                <w:rFonts w:ascii="Cambria Math" w:eastAsiaTheme="minorEastAsia" w:hAnsi="Cambria Math"/>
+              </w:rPr>
+              <m:t>Mary likes cats</m:t>
+            </m:r>
+          </m:e>
+        </m:d>
+        <m:r>
+          <w:rPr>
+            <w:rFonts w:ascii="Cambria Math" w:eastAsiaTheme="minorEastAsia" w:hAnsi="Cambria Math"/>
+          </w:rPr>
+          <m:t>=P</m:t>
+        </m:r>
+        <m:d>
+          <m:dPr>
+            <m:ctrlPr>
+              <w:rPr>
+                <w:rFonts w:ascii="Cambria Math" w:eastAsiaTheme="minorEastAsia" w:hAnsi="Cambria Math"/>
+                <w:i/>
+              </w:rPr>
+            </m:ctrlPr>
+          </m:dPr>
+          <m:e>
+            <m:r>
+              <w:rPr>
+                <w:rFonts w:ascii="Cambria Math" w:eastAsiaTheme="minorEastAsia" w:hAnsi="Cambria Math"/>
+              </w:rPr>
+              <m:t>Mary</m:t>
+            </m:r>
+          </m:e>
+        </m:d>
+        <m:r>
+          <w:rPr>
+            <w:rFonts w:ascii="Cambria Math" w:eastAsiaTheme="minorEastAsia" w:hAnsi="Cambria Math"/>
+          </w:rPr>
+          <m:t>P</m:t>
+        </m:r>
+        <m:d>
+          <m:dPr>
+            <m:ctrlPr>
+              <w:rPr>
+                <w:rFonts w:ascii="Cambria Math" w:eastAsiaTheme="minorEastAsia" w:hAnsi="Cambria Math"/>
+                <w:i/>
+              </w:rPr>
+            </m:ctrlPr>
+          </m:dPr>
+          <m:e>
+            <m:r>
+              <w:rPr>
+                <w:rFonts w:ascii="Cambria Math" w:eastAsiaTheme="minorEastAsia" w:hAnsi="Cambria Math"/>
+              </w:rPr>
+              <m:t>likes</m:t>
+            </m:r>
+          </m:e>
+          <m:e>
+            <m:r>
+              <w:rPr>
+                <w:rFonts w:ascii="Cambria Math" w:eastAsiaTheme="minorEastAsia" w:hAnsi="Cambria Math"/>
+              </w:rPr>
+              <m:t>Mary</m:t>
+            </m:r>
+          </m:e>
+        </m:d>
+        <m:r>
+          <w:rPr>
+            <w:rFonts w:ascii="Cambria Math" w:eastAsiaTheme="minorEastAsia" w:hAnsi="Cambria Math"/>
+          </w:rPr>
+          <m:t>P</m:t>
+        </m:r>
+        <m:d>
+          <m:dPr>
+            <m:ctrlPr>
+              <w:rPr>
+                <w:rFonts w:ascii="Cambria Math" w:eastAsiaTheme="minorEastAsia" w:hAnsi="Cambria Math"/>
+                <w:i/>
+              </w:rPr>
+            </m:ctrlPr>
+          </m:dPr>
+          <m:e>
+            <m:r>
+              <w:rPr>
+                <w:rFonts w:ascii="Cambria Math" w:eastAsiaTheme="minorEastAsia" w:hAnsi="Cambria Math"/>
+              </w:rPr>
+              <m:t>cats</m:t>
+            </m:r>
+          </m:e>
+          <m:e>
+            <m:r>
+              <w:rPr>
+                <w:rFonts w:ascii="Cambria Math" w:eastAsiaTheme="minorEastAsia" w:hAnsi="Cambria Math"/>
+              </w:rPr>
+              <m:t>likes</m:t>
+            </m:r>
+          </m:e>
+        </m:d>
+        <m:r>
+          <w:rPr>
+            <w:rFonts w:ascii="Cambria Math" w:eastAsiaTheme="minorEastAsia" w:hAnsi="Cambria Math"/>
+          </w:rPr>
+          <m:t>=0.1×0.3×0.1=0.003</m:t>
+        </m:r>
+      </m:oMath>
+    </w:p>
+    <w:p>
+      <w:pPr>
+        <w:pStyle w:val="ListParagraph"/>
+        <w:numPr>
+          <w:ilvl w:val="0"/>
+          <w:numId w:val="4"/>
+        </w:numPr>
+        <w:spacing w:line="256" w:lineRule="auto"/>
+        <w:rPr>
+          <w:rFonts w:eastAsiaTheme="minorEastAsia"/>
+        </w:rPr>
+      </w:pPr>
+      <w:r>
+        <w:rPr>
+          <w:rFonts w:eastAsiaTheme="minorEastAsia"/>
+        </w:rPr>
+        <w:t xml:space="preserve">Given the following conditional probabilities, approximate the probability of the following sentence with bigrams: </w:t>
+      </w:r>
+      <m:oMath>
+        <m:r>
+          <w:rPr>
+            <w:rFonts w:ascii="Cambria Math" w:eastAsiaTheme="minorEastAsia" w:hAnsi="Cambria Math"/>
+          </w:rPr>
+          <m:t xml:space="preserve">"&lt;s&gt;Mary likes cats </m:t>
+        </m:r>
+        <m:r>
+          <w:rPr>
+            <w:rFonts w:ascii="Cambria Math" w:eastAsiaTheme="minorEastAsia" w:hAnsi="Cambria Math"/>
+          </w:rPr>
+          <m:t>&lt;/s&gt;</m:t>
+        </m:r>
+        <m:r>
+          <w:rPr>
+            <w:rFonts w:ascii="Cambria Math" w:eastAsiaTheme="minorEastAsia" w:hAnsi="Cambria Math"/>
+          </w:rPr>
+          <m:t>"</m:t>
+        </m:r>
+      </m:oMath>
+    </w:p>
+    <w:p>
+      <w:pPr>
+        <w:pStyle w:val="ListParagraph"/>
+        <w:spacing w:line="256" w:lineRule="auto"/>
+        <w:rPr>
+          <w:rFonts w:eastAsiaTheme="minorEastAsia"/>
+        </w:rPr>
+      </w:pPr>
+      <m:oMath>
+        <m:r>
+          <w:rPr>
+            <w:rFonts w:ascii="Cambria Math" w:eastAsiaTheme="minorEastAsia" w:hAnsi="Cambria Math"/>
+          </w:rPr>
+          <m:t>P</m:t>
+        </m:r>
+        <m:d>
+          <m:dPr>
+            <m:ctrlPr>
+              <w:rPr>
+                <w:rFonts w:ascii="Cambria Math" w:eastAsiaTheme="minorEastAsia" w:hAnsi="Cambria Math"/>
+                <w:i/>
+              </w:rPr>
+            </m:ctrlPr>
+          </m:dPr>
+          <m:e>
+            <m:r>
+              <w:rPr>
+                <w:rFonts w:ascii="Cambria Math" w:eastAsiaTheme="minorEastAsia" w:hAnsi="Cambria Math"/>
+              </w:rPr>
+              <m:t>Mary</m:t>
+            </m:r>
+          </m:e>
+        </m:d>
+        <m:r>
+          <w:rPr>
+            <w:rFonts w:ascii="Cambria Math" w:eastAsiaTheme="minorEastAsia" w:hAnsi="Cambria Math"/>
+          </w:rPr>
+          <m:t>=0.1</m:t>
+        </m:r>
+      </m:oMath>
+      <w:r>
+        <w:rPr>
+          <w:rFonts w:eastAsiaTheme="minorEastAsia"/>
+        </w:rPr>
+        <w:t xml:space="preserve">; </w:t>
+      </w:r>
+      <m:oMath>
+        <m:r>
+          <w:rPr>
+            <w:rFonts w:ascii="Cambria Math" w:eastAsiaTheme="minorEastAsia" w:hAnsi="Cambria Math"/>
+          </w:rPr>
+          <m:t>P</m:t>
+        </m:r>
+        <m:d>
+          <m:dPr>
+            <m:ctrlPr>
+              <w:rPr>
+                <w:rFonts w:ascii="Cambria Math" w:eastAsiaTheme="minorEastAsia" w:hAnsi="Cambria Math"/>
+                <w:i/>
+              </w:rPr>
+            </m:ctrlPr>
+          </m:dPr>
+          <m:e>
+            <m:r>
+              <w:rPr>
+                <w:rFonts w:ascii="Cambria Math" w:eastAsiaTheme="minorEastAsia" w:hAnsi="Cambria Math"/>
+              </w:rPr>
+              <m:t>likes</m:t>
+            </m:r>
+          </m:e>
+        </m:d>
+        <m:r>
+          <w:rPr>
+            <w:rFonts w:ascii="Cambria Math" w:eastAsiaTheme="minorEastAsia" w:hAnsi="Cambria Math"/>
+          </w:rPr>
+          <m:t>=0.2</m:t>
+        </m:r>
+      </m:oMath>
+      <w:r>
+        <w:rPr>
+          <w:rFonts w:eastAsiaTheme="minorEastAsia"/>
+        </w:rPr>
+        <w:t xml:space="preserve">; </w:t>
+      </w:r>
+      <m:oMath>
+        <m:r>
+          <w:rPr>
+            <w:rFonts w:ascii="Cambria Math" w:eastAsiaTheme="minorEastAsia" w:hAnsi="Cambria Math"/>
+          </w:rPr>
+          <m:t>P</m:t>
+        </m:r>
+        <m:d>
+          <m:dPr>
+            <m:ctrlPr>
+              <w:rPr>
+                <w:rFonts w:ascii="Cambria Math" w:eastAsiaTheme="minorEastAsia" w:hAnsi="Cambria Math"/>
+                <w:i/>
+              </w:rPr>
+            </m:ctrlPr>
+          </m:dPr>
+          <m:e>
+            <m:r>
+              <w:rPr>
+                <w:rFonts w:ascii="Cambria Math" w:eastAsiaTheme="minorEastAsia" w:hAnsi="Cambria Math"/>
+              </w:rPr>
+              <m:t>cats</m:t>
+            </m:r>
+          </m:e>
+        </m:d>
+        <m:r>
+          <w:rPr>
+            <w:rFonts w:ascii="Cambria Math" w:eastAsiaTheme="minorEastAsia" w:hAnsi="Cambria Math"/>
+          </w:rPr>
+          <m:t>=0.3</m:t>
+        </m:r>
+      </m:oMath>
+      <w:r>
+        <w:rPr>
+          <w:rFonts w:eastAsiaTheme="minorEastAsia"/>
+        </w:rPr>
+        <w:t xml:space="preserve">; </w:t>
+      </w:r>
+      <m:oMath>
+        <m:r>
+          <w:rPr>
+            <w:rFonts w:ascii="Cambria Math" w:eastAsiaTheme="minorEastAsia" w:hAnsi="Cambria Math"/>
+          </w:rPr>
+          <m:t>P</m:t>
+        </m:r>
+        <m:d>
+          <m:dPr>
+            <m:ctrlPr>
+              <w:rPr>
+                <w:rFonts w:ascii="Cambria Math" w:eastAsiaTheme="minorEastAsia" w:hAnsi="Cambria Math"/>
+                <w:i/>
+              </w:rPr>
+            </m:ctrlPr>
+          </m:dPr>
+          <m:e>
+            <m:r>
+              <w:rPr>
+                <w:rFonts w:ascii="Cambria Math" w:eastAsiaTheme="minorEastAsia" w:hAnsi="Cambria Math"/>
+              </w:rPr>
+              <m:t>Mary</m:t>
+            </m:r>
+          </m:e>
+          <m:e>
+            <m:r>
+              <w:rPr>
+                <w:rFonts w:ascii="Cambria Math" w:eastAsiaTheme="minorEastAsia" w:hAnsi="Cambria Math"/>
+              </w:rPr>
+              <m:t>&lt;s&gt;</m:t>
+            </m:r>
+          </m:e>
+        </m:d>
+        <m:r>
+          <w:rPr>
+            <w:rFonts w:ascii="Cambria Math" w:eastAsiaTheme="minorEastAsia" w:hAnsi="Cambria Math"/>
+          </w:rPr>
+          <m:t>=0.2</m:t>
+        </m:r>
+      </m:oMath>
+      <w:r>
+        <w:rPr>
+          <w:rFonts w:eastAsiaTheme="minorEastAsia"/>
+        </w:rPr>
+        <w:t>;</w:t>
+      </w:r>
+      <w:r>
+        <w:rPr>
+          <w:rFonts w:eastAsiaTheme="minorEastAsia"/>
+        </w:rPr>
+        <w:br/>
+      </w:r>
+      <m:oMath>
+        <m:r>
+          <w:rPr>
+            <w:rFonts w:ascii="Cambria Math" w:eastAsiaTheme="minorEastAsia" w:hAnsi="Cambria Math"/>
+          </w:rPr>
+          <m:t>P</m:t>
+        </m:r>
+        <m:d>
+          <m:dPr>
+            <m:ctrlPr>
+              <w:rPr>
+                <w:rFonts w:ascii="Cambria Math" w:eastAsiaTheme="minorEastAsia" w:hAnsi="Cambria Math"/>
+                <w:i/>
+              </w:rPr>
+            </m:ctrlPr>
+          </m:dPr>
+          <m:e>
+            <m:r>
+              <w:rPr>
+                <w:rFonts w:ascii="Cambria Math" w:eastAsiaTheme="minorEastAsia" w:hAnsi="Cambria Math"/>
+              </w:rPr>
+              <m:t>&lt;/s&gt;</m:t>
+            </m:r>
+          </m:e>
+          <m:e>
+            <m:r>
+              <w:rPr>
+                <w:rFonts w:ascii="Cambria Math" w:eastAsiaTheme="minorEastAsia" w:hAnsi="Cambria Math"/>
+              </w:rPr>
+              <m:t>cats</m:t>
+            </m:r>
+          </m:e>
+        </m:d>
+        <m:r>
+          <w:rPr>
+            <w:rFonts w:ascii="Cambria Math" w:eastAsiaTheme="minorEastAsia" w:hAnsi="Cambria Math"/>
+          </w:rPr>
+          <m:t>=0.</m:t>
+        </m:r>
+        <m:r>
+          <w:rPr>
+            <w:rFonts w:ascii="Cambria Math" w:eastAsiaTheme="minorEastAsia" w:hAnsi="Cambria Math"/>
+          </w:rPr>
+          <m:t>6</m:t>
+        </m:r>
+      </m:oMath>
+      <w:r>
+        <w:rPr>
+          <w:rFonts w:eastAsiaTheme="minorEastAsia"/>
+        </w:rPr>
+        <w:t xml:space="preserve">; </w:t>
+      </w:r>
+      <m:oMath>
+        <m:r>
+          <w:rPr>
+            <w:rFonts w:ascii="Cambria Math" w:eastAsiaTheme="minorEastAsia" w:hAnsi="Cambria Math"/>
+          </w:rPr>
+          <m:t>P</m:t>
+        </m:r>
+        <m:d>
+          <m:dPr>
+            <m:ctrlPr>
+              <w:rPr>
+                <w:rFonts w:ascii="Cambria Math" w:eastAsiaTheme="minorEastAsia" w:hAnsi="Cambria Math"/>
+                <w:i/>
+              </w:rPr>
+            </m:ctrlPr>
+          </m:dPr>
+          <m:e>
+            <m:r>
+              <w:rPr>
+                <w:rFonts w:ascii="Cambria Math" w:eastAsiaTheme="minorEastAsia" w:hAnsi="Cambria Math"/>
+              </w:rPr>
+              <m:t>likes</m:t>
+            </m:r>
+          </m:e>
+          <m:e>
+            <m:r>
+              <w:rPr>
+                <w:rFonts w:ascii="Cambria Math" w:eastAsiaTheme="minorEastAsia" w:hAnsi="Cambria Math"/>
+              </w:rPr>
+              <m:t>Mary</m:t>
+            </m:r>
+          </m:e>
+        </m:d>
+        <m:r>
+          <w:rPr>
+            <w:rFonts w:ascii="Cambria Math" w:eastAsiaTheme="minorEastAsia" w:hAnsi="Cambria Math"/>
+          </w:rPr>
+          <m:t>=0.</m:t>
+        </m:r>
+        <m:r>
+          <w:rPr>
+            <w:rFonts w:ascii="Cambria Math" w:eastAsiaTheme="minorEastAsia" w:hAnsi="Cambria Math"/>
+          </w:rPr>
+          <m:t>3</m:t>
+        </m:r>
+      </m:oMath>
+      <w:r>
+        <w:rPr>
+          <w:rFonts w:eastAsiaTheme="minorEastAsia"/>
+        </w:rPr>
+        <w:t xml:space="preserve">; </w:t>
+      </w:r>
+      <m:oMath>
+        <m:r>
+          <w:rPr>
+            <w:rFonts w:ascii="Cambria Math" w:eastAsiaTheme="minorEastAsia" w:hAnsi="Cambria Math"/>
+          </w:rPr>
+          <m:t>P</m:t>
+        </m:r>
+        <m:d>
+          <m:dPr>
+            <m:ctrlPr>
+              <w:rPr>
+                <w:rFonts w:ascii="Cambria Math" w:eastAsiaTheme="minorEastAsia" w:hAnsi="Cambria Math"/>
+                <w:i/>
+              </w:rPr>
+            </m:ctrlPr>
+          </m:dPr>
+          <m:e>
+            <m:r>
+              <w:rPr>
+                <w:rFonts w:ascii="Cambria Math" w:eastAsiaTheme="minorEastAsia" w:hAnsi="Cambria Math"/>
+              </w:rPr>
+              <m:t>cats</m:t>
+            </m:r>
+          </m:e>
+          <m:e>
+            <m:r>
+              <w:rPr>
+                <w:rFonts w:ascii="Cambria Math" w:eastAsiaTheme="minorEastAsia" w:hAnsi="Cambria Math"/>
+              </w:rPr>
+              <m:t>likes</m:t>
+            </m:r>
+          </m:e>
+        </m:d>
+        <m:r>
+          <w:rPr>
+            <w:rFonts w:ascii="Cambria Math" w:eastAsiaTheme="minorEastAsia" w:hAnsi="Cambria Math"/>
+          </w:rPr>
+          <m:t>=0.</m:t>
+        </m:r>
+        <m:r>
+          <w:rPr>
+            <w:rFonts w:ascii="Cambria Math" w:eastAsiaTheme="minorEastAsia" w:hAnsi="Cambria Math"/>
+          </w:rPr>
+          <m:t>1</m:t>
+        </m:r>
+      </m:oMath>
+    </w:p>
+    <w:p>
+      <w:pPr>
+        <w:pStyle w:val="ListParagraph"/>
+        <w:numPr>
+          <w:ilvl w:val="1"/>
+          <w:numId w:val="4"/>
+        </w:numPr>
+        <w:spacing w:line="256" w:lineRule="auto"/>
+        <w:rPr>
+          <w:rFonts w:eastAsiaTheme="minorEastAsia"/>
+        </w:rPr>
+      </w:pPr>
+      <m:oMath>
+        <m:r>
+          <w:rPr>
+            <w:rFonts w:ascii="Cambria Math" w:eastAsiaTheme="minorEastAsia" w:hAnsi="Cambria Math"/>
+          </w:rPr>
+          <m:t xml:space="preserve">&lt;s&gt;Mary likes cats </m:t>
+        </m:r>
+        <m:r>
+          <w:rPr>
+            <w:rFonts w:ascii="Cambria Math" w:eastAsiaTheme="minorEastAsia" w:hAnsi="Cambria Math"/>
+          </w:rPr>
+          <m:t>&lt;/s&gt;=P</m:t>
+        </m:r>
+        <m:d>
+          <m:dPr>
+            <m:ctrlPr>
+              <w:rPr>
+                <w:rFonts w:ascii="Cambria Math" w:eastAsiaTheme="minorEastAsia" w:hAnsi="Cambria Math"/>
+                <w:i/>
+              </w:rPr>
+            </m:ctrlPr>
+          </m:dPr>
+          <m:e>
+            <m:r>
+              <w:rPr>
+                <w:rFonts w:ascii="Cambria Math" w:eastAsiaTheme="minorEastAsia" w:hAnsi="Cambria Math"/>
+              </w:rPr>
+              <m:t>Mary</m:t>
+            </m:r>
+            <m:r>
+              <w:rPr>
+                <w:rFonts w:ascii="Cambria Math" w:eastAsiaTheme="minorEastAsia" w:hAnsi="Cambria Math"/>
+              </w:rPr>
+              <m:t>|&lt;s&gt;</m:t>
+            </m:r>
+          </m:e>
+        </m:d>
+        <m:r>
+          <w:rPr>
+            <w:rFonts w:ascii="Cambria Math" w:eastAsiaTheme="minorEastAsia" w:hAnsi="Cambria Math"/>
+          </w:rPr>
+          <m:t>P</m:t>
+        </m:r>
+        <m:d>
+          <m:dPr>
+            <m:ctrlPr>
+              <w:rPr>
+                <w:rFonts w:ascii="Cambria Math" w:eastAsiaTheme="minorEastAsia" w:hAnsi="Cambria Math"/>
+                <w:i/>
+              </w:rPr>
+            </m:ctrlPr>
+          </m:dPr>
+          <m:e>
+            <m:r>
+              <w:rPr>
+                <w:rFonts w:ascii="Cambria Math" w:eastAsiaTheme="minorEastAsia" w:hAnsi="Cambria Math"/>
+              </w:rPr>
+              <m:t>likes</m:t>
+            </m:r>
+          </m:e>
+          <m:e>
+            <m:r>
+              <w:rPr>
+                <w:rFonts w:ascii="Cambria Math" w:eastAsiaTheme="minorEastAsia" w:hAnsi="Cambria Math"/>
+              </w:rPr>
+              <m:t>Mary</m:t>
+            </m:r>
+          </m:e>
+        </m:d>
+        <m:r>
+          <w:rPr>
+            <w:rFonts w:ascii="Cambria Math" w:eastAsiaTheme="minorEastAsia" w:hAnsi="Cambria Math"/>
+          </w:rPr>
+          <m:t>P</m:t>
+        </m:r>
+        <m:d>
+          <m:dPr>
+            <m:ctrlPr>
+              <w:rPr>
+                <w:rFonts w:ascii="Cambria Math" w:eastAsiaTheme="minorEastAsia" w:hAnsi="Cambria Math"/>
+                <w:i/>
+              </w:rPr>
+            </m:ctrlPr>
+          </m:dPr>
+          <m:e>
+            <m:r>
+              <w:rPr>
+                <w:rFonts w:ascii="Cambria Math" w:eastAsiaTheme="minorEastAsia" w:hAnsi="Cambria Math"/>
+              </w:rPr>
+              <m:t>cats</m:t>
+            </m:r>
+          </m:e>
+          <m:e>
+            <m:r>
+              <w:rPr>
+                <w:rFonts w:ascii="Cambria Math" w:eastAsiaTheme="minorEastAsia" w:hAnsi="Cambria Math"/>
+              </w:rPr>
+              <m:t>likes</m:t>
+            </m:r>
+          </m:e>
+        </m:d>
+        <m:r>
+          <w:rPr>
+            <w:rFonts w:ascii="Cambria Math" w:eastAsiaTheme="minorEastAsia" w:hAnsi="Cambria Math"/>
+          </w:rPr>
+          <m:t>P</m:t>
+        </m:r>
+        <m:d>
+          <m:dPr>
+            <m:ctrlPr>
+              <w:rPr>
+                <w:rFonts w:ascii="Cambria Math" w:eastAsiaTheme="minorEastAsia" w:hAnsi="Cambria Math"/>
+                <w:i/>
+              </w:rPr>
+            </m:ctrlPr>
+          </m:dPr>
+          <m:e>
+            <m:r>
+              <w:rPr>
+                <w:rFonts w:ascii="Cambria Math" w:eastAsiaTheme="minorEastAsia" w:hAnsi="Cambria Math"/>
+              </w:rPr>
+              <m:t>&lt;/s&gt;</m:t>
+            </m:r>
+          </m:e>
+          <m:e>
+            <m:r>
+              <w:rPr>
+                <w:rFonts w:ascii="Cambria Math" w:eastAsiaTheme="minorEastAsia" w:hAnsi="Cambria Math"/>
+              </w:rPr>
+              <m:t>cats</m:t>
+            </m:r>
+          </m:e>
+        </m:d>
+        <m:r>
+          <w:rPr>
+            <w:rFonts w:ascii="Cambria Math" w:eastAsiaTheme="minorEastAsia" w:hAnsi="Cambria Math"/>
+          </w:rPr>
+          <m:t>=</m:t>
+        </m:r>
+        <m:r>
+          <w:rPr>
+            <w:rFonts w:ascii="Cambria Math" w:eastAsiaTheme="minorEastAsia" w:hAnsi="Cambria Math"/>
+          </w:rPr>
+          <m:t>0.2×0.3×0.1×0.6=0.0036</m:t>
+        </m:r>
+      </m:oMath>
+    </w:p>
+    <w:p>
+      <w:pPr>
+        <w:pStyle w:val="ListParagraph"/>
+        <w:numPr>
+          <w:ilvl w:val="0"/>
+          <w:numId w:val="4"/>
+        </w:numPr>
+        <w:spacing w:line="256" w:lineRule="auto"/>
+        <w:rPr>
+          <w:rFonts w:eastAsiaTheme="minorEastAsia"/>
+        </w:rPr>
+      </w:pPr>
+      <w:r>
+        <w:rPr>
+          <w:rFonts w:eastAsiaTheme="minorEastAsia"/>
+        </w:rPr>
+        <w:t xml:space="preserve">Given the logarithm of the following conditional probabilities, approximate the log probability of the following sentence with bigrams: </w:t>
+      </w:r>
+      <m:oMath>
+        <m:r>
+          <w:rPr>
+            <w:rFonts w:ascii="Cambria Math" w:eastAsiaTheme="minorEastAsia" w:hAnsi="Cambria Math"/>
+          </w:rPr>
+          <m:t>"&lt;s&gt;Mary likes cats &lt;/s&gt;"</m:t>
+        </m:r>
+      </m:oMath>
+    </w:p>
+    <w:p>
+      <w:pPr>
+        <w:pStyle w:val="ListParagraph"/>
+        <w:spacing w:line="256" w:lineRule="auto"/>
+        <w:rPr>
+          <w:rFonts w:eastAsiaTheme="minorEastAsia"/>
+        </w:rPr>
+      </w:pPr>
+      <m:oMath>
+        <m:func>
+          <m:funcPr>
+            <m:ctrlPr>
+              <w:rPr>
+                <w:rFonts w:ascii="Cambria Math" w:eastAsiaTheme="minorEastAsia" w:hAnsi="Cambria Math"/>
+              </w:rPr>
+            </m:ctrlPr>
+          </m:funcPr>
+          <m:fName>
+            <m:r>
+              <m:rPr>
+                <m:sty m:val="p"/>
+              </m:rPr>
+              <w:rPr>
+                <w:rFonts w:ascii="Cambria Math" w:eastAsiaTheme="minorEastAsia" w:hAnsi="Cambria Math"/>
+              </w:rPr>
+              <m:t>log</m:t>
+            </m:r>
+          </m:fName>
+          <m:e>
+            <m:d>
+              <m:dPr>
+                <m:ctrlPr>
+                  <w:rPr>
+                    <w:rFonts w:ascii="Cambria Math" w:eastAsiaTheme="minorEastAsia" w:hAnsi="Cambria Math"/>
+                    <w:i/>
+                  </w:rPr>
+                </m:ctrlPr>
+              </m:dPr>
+              <m:e>
+                <m:r>
+                  <w:rPr>
+                    <w:rFonts w:ascii="Cambria Math" w:eastAsiaTheme="minorEastAsia" w:hAnsi="Cambria Math"/>
+                  </w:rPr>
+                  <m:t>P</m:t>
+                </m:r>
+                <m:d>
+                  <m:dPr>
+                    <m:ctrlPr>
+                      <w:rPr>
+                        <w:rFonts w:ascii="Cambria Math" w:eastAsiaTheme="minorEastAsia" w:hAnsi="Cambria Math"/>
+                        <w:i/>
+                      </w:rPr>
+                    </m:ctrlPr>
+                  </m:dPr>
+                  <m:e>
+                    <m:r>
+                      <w:rPr>
+                        <w:rFonts w:ascii="Cambria Math" w:eastAsiaTheme="minorEastAsia" w:hAnsi="Cambria Math"/>
+                      </w:rPr>
+                      <m:t>Mary</m:t>
+                    </m:r>
+                  </m:e>
+                  <m:e>
+                    <m:r>
+                      <w:rPr>
+                        <w:rFonts w:ascii="Cambria Math" w:eastAsiaTheme="minorEastAsia" w:hAnsi="Cambria Math"/>
+                      </w:rPr>
+                      <m:t>&lt;s&gt;</m:t>
+                    </m:r>
+                  </m:e>
+                </m:d>
+              </m:e>
+            </m:d>
+          </m:e>
+        </m:func>
+        <m:r>
+          <w:rPr>
+            <w:rFonts w:ascii="Cambria Math" w:eastAsiaTheme="minorEastAsia" w:hAnsi="Cambria Math"/>
+          </w:rPr>
+          <m:t>=</m:t>
+        </m:r>
+        <m:r>
+          <w:rPr>
+            <w:rFonts w:ascii="Cambria Math" w:eastAsiaTheme="minorEastAsia" w:hAnsi="Cambria Math"/>
+          </w:rPr>
+          <m:t>-</m:t>
+        </m:r>
+        <m:r>
+          <w:rPr>
+            <w:rFonts w:ascii="Cambria Math" w:eastAsiaTheme="minorEastAsia" w:hAnsi="Cambria Math"/>
+          </w:rPr>
+          <m:t>2</m:t>
+        </m:r>
+      </m:oMath>
+      <w:r>
+        <w:rPr>
+          <w:rFonts w:eastAsiaTheme="minorEastAsia"/>
+        </w:rPr>
+        <w:t>;</w:t>
+      </w:r>
+      <w:r>
+        <w:rPr>
+          <w:rFonts w:eastAsiaTheme="minorEastAsia"/>
+        </w:rPr>
+        <w:t xml:space="preserve"> </w:t>
+      </w:r>
+      <m:oMath>
+        <m:func>
+          <m:funcPr>
+            <m:ctrlPr>
+              <w:rPr>
+                <w:rFonts w:ascii="Cambria Math" w:eastAsiaTheme="minorEastAsia" w:hAnsi="Cambria Math"/>
+              </w:rPr>
+            </m:ctrlPr>
+          </m:funcPr>
+          <m:fName>
+            <m:r>
+              <m:rPr>
+                <m:sty m:val="p"/>
+              </m:rPr>
+              <w:rPr>
+                <w:rFonts w:ascii="Cambria Math" w:eastAsiaTheme="minorEastAsia" w:hAnsi="Cambria Math"/>
+              </w:rPr>
+              <m:t>log</m:t>
+            </m:r>
+          </m:fName>
+          <m:e>
+            <m:d>
+              <m:dPr>
+                <m:ctrlPr>
+                  <w:rPr>
+                    <w:rFonts w:ascii="Cambria Math" w:eastAsiaTheme="minorEastAsia" w:hAnsi="Cambria Math"/>
+                    <w:i/>
+                  </w:rPr>
+                </m:ctrlPr>
+              </m:dPr>
+              <m:e>
+                <m:r>
+                  <w:rPr>
+                    <w:rFonts w:ascii="Cambria Math" w:eastAsiaTheme="minorEastAsia" w:hAnsi="Cambria Math"/>
+                  </w:rPr>
+                  <m:t>P</m:t>
+                </m:r>
+                <m:d>
+                  <m:dPr>
+                    <m:ctrlPr>
+                      <w:rPr>
+                        <w:rFonts w:ascii="Cambria Math" w:eastAsiaTheme="minorEastAsia" w:hAnsi="Cambria Math"/>
+                        <w:i/>
+                      </w:rPr>
+                    </m:ctrlPr>
+                  </m:dPr>
+                  <m:e>
+                    <m:r>
+                      <w:rPr>
+                        <w:rFonts w:ascii="Cambria Math" w:eastAsiaTheme="minorEastAsia" w:hAnsi="Cambria Math"/>
+                      </w:rPr>
+                      <m:t>&lt;/s&gt;</m:t>
+                    </m:r>
+                  </m:e>
+                  <m:e>
+                    <m:r>
+                      <w:rPr>
+                        <w:rFonts w:ascii="Cambria Math" w:eastAsiaTheme="minorEastAsia" w:hAnsi="Cambria Math"/>
+                      </w:rPr>
+                      <m:t>cats</m:t>
+                    </m:r>
+                  </m:e>
+                </m:d>
+              </m:e>
+            </m:d>
+          </m:e>
+        </m:func>
+        <m:r>
+          <w:rPr>
+            <w:rFonts w:ascii="Cambria Math" w:eastAsiaTheme="minorEastAsia" w:hAnsi="Cambria Math"/>
+          </w:rPr>
+          <m:t>=</m:t>
+        </m:r>
+        <m:r>
+          <w:rPr>
+            <w:rFonts w:ascii="Cambria Math" w:eastAsiaTheme="minorEastAsia" w:hAnsi="Cambria Math"/>
+          </w:rPr>
+          <m:t>-1</m:t>
+        </m:r>
+      </m:oMath>
+      <w:r>
+        <w:rPr>
+          <w:rFonts w:eastAsiaTheme="minorEastAsia"/>
+        </w:rPr>
+        <w:t xml:space="preserve">; </w:t>
+      </w:r>
+      <m:oMath>
+        <m:func>
+          <m:funcPr>
+            <m:ctrlPr>
+              <w:rPr>
+                <w:rFonts w:ascii="Cambria Math" w:eastAsiaTheme="minorEastAsia" w:hAnsi="Cambria Math"/>
+              </w:rPr>
+            </m:ctrlPr>
+          </m:funcPr>
+          <m:fName>
+            <m:r>
+              <m:rPr>
+                <m:sty m:val="p"/>
+              </m:rPr>
+              <w:rPr>
+                <w:rFonts w:ascii="Cambria Math" w:eastAsiaTheme="minorEastAsia" w:hAnsi="Cambria Math"/>
+              </w:rPr>
+              <m:t>log</m:t>
+            </m:r>
+          </m:fName>
+          <m:e>
+            <m:d>
+              <m:dPr>
+                <m:ctrlPr>
+                  <w:rPr>
+                    <w:rFonts w:ascii="Cambria Math" w:eastAsiaTheme="minorEastAsia" w:hAnsi="Cambria Math"/>
+                    <w:i/>
+                  </w:rPr>
+                </m:ctrlPr>
+              </m:dPr>
+              <m:e>
+                <m:r>
+                  <w:rPr>
+                    <w:rFonts w:ascii="Cambria Math" w:eastAsiaTheme="minorEastAsia" w:hAnsi="Cambria Math"/>
+                  </w:rPr>
+                  <m:t>P</m:t>
+                </m:r>
+                <m:d>
+                  <m:dPr>
+                    <m:ctrlPr>
+                      <w:rPr>
+                        <w:rFonts w:ascii="Cambria Math" w:eastAsiaTheme="minorEastAsia" w:hAnsi="Cambria Math"/>
+                        <w:i/>
+                      </w:rPr>
+                    </m:ctrlPr>
+                  </m:dPr>
+                  <m:e>
+                    <m:r>
+                      <w:rPr>
+                        <w:rFonts w:ascii="Cambria Math" w:eastAsiaTheme="minorEastAsia" w:hAnsi="Cambria Math"/>
+                      </w:rPr>
+                      <m:t>likes</m:t>
+                    </m:r>
+                  </m:e>
+                  <m:e>
+                    <m:r>
+                      <w:rPr>
+                        <w:rFonts w:ascii="Cambria Math" w:eastAsiaTheme="minorEastAsia" w:hAnsi="Cambria Math"/>
+                      </w:rPr>
+                      <m:t>Mary</m:t>
+                    </m:r>
+                  </m:e>
+                </m:d>
+              </m:e>
+            </m:d>
+          </m:e>
+        </m:func>
+        <m:r>
+          <w:rPr>
+            <w:rFonts w:ascii="Cambria Math" w:eastAsiaTheme="minorEastAsia" w:hAnsi="Cambria Math"/>
+          </w:rPr>
+          <m:t>=</m:t>
+        </m:r>
+        <m:r>
+          <w:rPr>
+            <w:rFonts w:ascii="Cambria Math" w:eastAsiaTheme="minorEastAsia" w:hAnsi="Cambria Math"/>
+          </w:rPr>
+          <m:t>-10</m:t>
+        </m:r>
+      </m:oMath>
+      <w:r>
+        <w:rPr>
+          <w:rFonts w:eastAsiaTheme="minorEastAsia"/>
+        </w:rPr>
+        <w:t xml:space="preserve">; </w:t>
+      </w:r>
+      <m:oMath>
+        <m:func>
+          <m:funcPr>
+            <m:ctrlPr>
+              <w:rPr>
+                <w:rFonts w:ascii="Cambria Math" w:eastAsiaTheme="minorEastAsia" w:hAnsi="Cambria Math"/>
+              </w:rPr>
+            </m:ctrlPr>
+          </m:funcPr>
+          <m:fName>
+            <m:r>
+              <m:rPr>
+                <m:sty m:val="p"/>
+              </m:rPr>
+              <w:rPr>
+                <w:rFonts w:ascii="Cambria Math" w:eastAsiaTheme="minorEastAsia" w:hAnsi="Cambria Math"/>
+              </w:rPr>
+              <m:t>log</m:t>
+            </m:r>
+          </m:fName>
+          <m:e>
+            <m:d>
+              <m:dPr>
+                <m:ctrlPr>
+                  <w:rPr>
+                    <w:rFonts w:ascii="Cambria Math" w:eastAsiaTheme="minorEastAsia" w:hAnsi="Cambria Math"/>
+                    <w:i/>
+                  </w:rPr>
+                </m:ctrlPr>
+              </m:dPr>
+              <m:e>
+                <m:r>
+                  <w:rPr>
+                    <w:rFonts w:ascii="Cambria Math" w:eastAsiaTheme="minorEastAsia" w:hAnsi="Cambria Math"/>
+                  </w:rPr>
+                  <m:t>P</m:t>
+                </m:r>
+                <m:d>
+                  <m:dPr>
+                    <m:ctrlPr>
+                      <w:rPr>
+                        <w:rFonts w:ascii="Cambria Math" w:eastAsiaTheme="minorEastAsia" w:hAnsi="Cambria Math"/>
+                        <w:i/>
+                      </w:rPr>
+                    </m:ctrlPr>
+                  </m:dPr>
+                  <m:e>
+                    <m:r>
+                      <w:rPr>
+                        <w:rFonts w:ascii="Cambria Math" w:eastAsiaTheme="minorEastAsia" w:hAnsi="Cambria Math"/>
+                      </w:rPr>
+                      <m:t>cats</m:t>
+                    </m:r>
+                  </m:e>
+                  <m:e>
+                    <m:r>
+                      <w:rPr>
+                        <w:rFonts w:ascii="Cambria Math" w:eastAsiaTheme="minorEastAsia" w:hAnsi="Cambria Math"/>
+                      </w:rPr>
+                      <m:t>likes</m:t>
+                    </m:r>
+                  </m:e>
+                </m:d>
+              </m:e>
+            </m:d>
+          </m:e>
+        </m:func>
+        <m:r>
+          <w:rPr>
+            <w:rFonts w:ascii="Cambria Math" w:eastAsiaTheme="minorEastAsia" w:hAnsi="Cambria Math"/>
+          </w:rPr>
+          <m:t>=</m:t>
+        </m:r>
+        <m:r>
+          <w:rPr>
+            <w:rFonts w:ascii="Cambria Math" w:eastAsiaTheme="minorEastAsia" w:hAnsi="Cambria Math"/>
+          </w:rPr>
+          <m:t>-100</m:t>
+        </m:r>
+      </m:oMath>
+    </w:p>
+    <w:p>
+      <w:pPr>
+        <w:pStyle w:val="ListParagraph"/>
+        <w:numPr>
+          <w:ilvl w:val="1"/>
+          <w:numId w:val="4"/>
+        </w:numPr>
+        <w:spacing w:line="256" w:lineRule="auto"/>
+        <w:rPr>
+          <w:rFonts w:eastAsiaTheme="minorEastAsia"/>
+        </w:rPr>
+      </w:pPr>
+      <m:oMath>
+        <m:r>
+          <w:rPr>
+            <w:rFonts w:ascii="Cambria Math" w:eastAsiaTheme="minorEastAsia" w:hAnsi="Cambria Math"/>
+          </w:rPr>
+          <m:t xml:space="preserve">&lt;s&gt;Mary likes cats </m:t>
+        </m:r>
+        <m:r>
+          <w:rPr>
+            <w:rFonts w:ascii="Cambria Math" w:eastAsiaTheme="minorEastAsia" w:hAnsi="Cambria Math"/>
+          </w:rPr>
+          <m:t>&lt;/s&gt;</m:t>
+        </m:r>
+        <m:r>
+          <w:rPr>
+            <w:rFonts w:ascii="Cambria Math" w:eastAsiaTheme="minorEastAsia" w:hAnsi="Cambria Math"/>
+          </w:rPr>
+          <m:t>=</m:t>
+        </m:r>
+        <m:func>
+          <m:funcPr>
+            <m:ctrlPr>
+              <w:rPr>
+                <w:rFonts w:ascii="Cambria Math" w:eastAsiaTheme="minorEastAsia" w:hAnsi="Cambria Math"/>
+                <w:i/>
+              </w:rPr>
+            </m:ctrlPr>
+          </m:funcPr>
+          <m:fName>
+            <m:r>
+              <m:rPr>
+                <m:sty m:val="p"/>
+              </m:rPr>
+              <w:rPr>
+                <w:rFonts w:ascii="Cambria Math" w:eastAsiaTheme="minorEastAsia" w:hAnsi="Cambria Math"/>
+              </w:rPr>
+              <m:t>log</m:t>
+            </m:r>
+          </m:fName>
+          <m:e>
+            <m:d>
+              <m:dPr>
+                <m:ctrlPr>
+                  <w:rPr>
+                    <w:rFonts w:ascii="Cambria Math" w:eastAsiaTheme="minorEastAsia" w:hAnsi="Cambria Math"/>
+                    <w:i/>
+                  </w:rPr>
+                </m:ctrlPr>
+              </m:dPr>
+              <m:e>
+                <m:r>
+                  <w:rPr>
+                    <w:rFonts w:ascii="Cambria Math" w:eastAsiaTheme="minorEastAsia" w:hAnsi="Cambria Math"/>
+                  </w:rPr>
+                  <m:t>P</m:t>
+                </m:r>
+                <m:d>
+                  <m:dPr>
+                    <m:ctrlPr>
+                      <w:rPr>
+                        <w:rFonts w:ascii="Cambria Math" w:eastAsiaTheme="minorEastAsia" w:hAnsi="Cambria Math"/>
+                        <w:i/>
+                      </w:rPr>
+                    </m:ctrlPr>
+                  </m:dPr>
+                  <m:e>
+                    <m:r>
+                      <w:rPr>
+                        <w:rFonts w:ascii="Cambria Math" w:eastAsiaTheme="minorEastAsia" w:hAnsi="Cambria Math"/>
+                      </w:rPr>
+                      <m:t>Mary|&lt;s&gt;</m:t>
+                    </m:r>
+                  </m:e>
+                </m:d>
+              </m:e>
+            </m:d>
+          </m:e>
+        </m:func>
+        <m:r>
+          <w:rPr>
+            <w:rFonts w:ascii="Cambria Math" w:eastAsiaTheme="minorEastAsia" w:hAnsi="Cambria Math"/>
+          </w:rPr>
+          <m:t>+</m:t>
+        </m:r>
+        <m:func>
+          <m:funcPr>
+            <m:ctrlPr>
+              <w:rPr>
+                <w:rFonts w:ascii="Cambria Math" w:eastAsiaTheme="minorEastAsia" w:hAnsi="Cambria Math"/>
+                <w:i/>
+              </w:rPr>
+            </m:ctrlPr>
+          </m:funcPr>
+          <m:fName>
+            <m:r>
+              <m:rPr>
+                <m:sty m:val="p"/>
+              </m:rPr>
+              <w:rPr>
+                <w:rFonts w:ascii="Cambria Math" w:eastAsiaTheme="minorEastAsia" w:hAnsi="Cambria Math"/>
+              </w:rPr>
+              <m:t>log</m:t>
+            </m:r>
+          </m:fName>
+          <m:e>
+            <m:d>
+              <m:dPr>
+                <m:ctrlPr>
+                  <w:rPr>
+                    <w:rFonts w:ascii="Cambria Math" w:eastAsiaTheme="minorEastAsia" w:hAnsi="Cambria Math"/>
+                    <w:i/>
+                  </w:rPr>
+                </m:ctrlPr>
+              </m:dPr>
+              <m:e>
+                <m:r>
+                  <w:rPr>
+                    <w:rFonts w:ascii="Cambria Math" w:eastAsiaTheme="minorEastAsia" w:hAnsi="Cambria Math"/>
+                  </w:rPr>
+                  <m:t>P</m:t>
+                </m:r>
+                <m:d>
+                  <m:dPr>
+                    <m:ctrlPr>
+                      <w:rPr>
+                        <w:rFonts w:ascii="Cambria Math" w:eastAsiaTheme="minorEastAsia" w:hAnsi="Cambria Math"/>
+                        <w:i/>
+                      </w:rPr>
+                    </m:ctrlPr>
+                  </m:dPr>
+                  <m:e>
+                    <m:r>
+                      <w:rPr>
+                        <w:rFonts w:ascii="Cambria Math" w:eastAsiaTheme="minorEastAsia" w:hAnsi="Cambria Math"/>
+                      </w:rPr>
+                      <m:t>likes</m:t>
+                    </m:r>
+                  </m:e>
+                  <m:e>
+                    <m:r>
+                      <w:rPr>
+                        <w:rFonts w:ascii="Cambria Math" w:eastAsiaTheme="minorEastAsia" w:hAnsi="Cambria Math"/>
+                      </w:rPr>
+                      <m:t>Mary</m:t>
+                    </m:r>
+                  </m:e>
+                </m:d>
+              </m:e>
+            </m:d>
+          </m:e>
+        </m:func>
+        <m:r>
+          <w:rPr>
+            <w:rFonts w:ascii="Cambria Math" w:eastAsiaTheme="minorEastAsia" w:hAnsi="Cambria Math"/>
+          </w:rPr>
+          <m:t>+</m:t>
+        </m:r>
+        <m:func>
+          <m:funcPr>
+            <m:ctrlPr>
+              <w:rPr>
+                <w:rFonts w:ascii="Cambria Math" w:eastAsiaTheme="minorEastAsia" w:hAnsi="Cambria Math"/>
+                <w:i/>
+              </w:rPr>
+            </m:ctrlPr>
+          </m:funcPr>
+          <m:fName>
+            <m:r>
+              <m:rPr>
+                <m:sty m:val="p"/>
+              </m:rPr>
+              <w:rPr>
+                <w:rFonts w:ascii="Cambria Math" w:eastAsiaTheme="minorEastAsia" w:hAnsi="Cambria Math"/>
+              </w:rPr>
+              <m:t>log</m:t>
+            </m:r>
+          </m:fName>
+          <m:e>
+            <m:d>
+              <m:dPr>
+                <m:ctrlPr>
+                  <w:rPr>
+                    <w:rFonts w:ascii="Cambria Math" w:eastAsiaTheme="minorEastAsia" w:hAnsi="Cambria Math"/>
+                    <w:i/>
+                  </w:rPr>
+                </m:ctrlPr>
+              </m:dPr>
+              <m:e>
+                <m:r>
+                  <w:rPr>
+                    <w:rFonts w:ascii="Cambria Math" w:eastAsiaTheme="minorEastAsia" w:hAnsi="Cambria Math"/>
+                  </w:rPr>
+                  <m:t>P</m:t>
+                </m:r>
+                <m:d>
+                  <m:dPr>
+                    <m:ctrlPr>
+                      <w:rPr>
+                        <w:rFonts w:ascii="Cambria Math" w:eastAsiaTheme="minorEastAsia" w:hAnsi="Cambria Math"/>
+                        <w:i/>
+                      </w:rPr>
+                    </m:ctrlPr>
+                  </m:dPr>
+                  <m:e>
+                    <m:r>
+                      <w:rPr>
+                        <w:rFonts w:ascii="Cambria Math" w:eastAsiaTheme="minorEastAsia" w:hAnsi="Cambria Math"/>
+                      </w:rPr>
+                      <m:t>cats</m:t>
+                    </m:r>
+                  </m:e>
+                  <m:e>
+                    <m:r>
+                      <w:rPr>
+                        <w:rFonts w:ascii="Cambria Math" w:eastAsiaTheme="minorEastAsia" w:hAnsi="Cambria Math"/>
+                      </w:rPr>
+                      <m:t>likes</m:t>
+                    </m:r>
+                  </m:e>
+                </m:d>
+              </m:e>
+            </m:d>
+          </m:e>
+        </m:func>
+        <m:r>
+          <w:rPr>
+            <w:rFonts w:ascii="Cambria Math" w:eastAsiaTheme="minorEastAsia" w:hAnsi="Cambria Math"/>
+          </w:rPr>
+          <m:t>+</m:t>
+        </m:r>
+        <m:func>
+          <m:funcPr>
+            <m:ctrlPr>
+              <w:rPr>
+                <w:rFonts w:ascii="Cambria Math" w:eastAsiaTheme="minorEastAsia" w:hAnsi="Cambria Math"/>
+              </w:rPr>
+            </m:ctrlPr>
+          </m:funcPr>
+          <m:fName>
+            <m:r>
+              <m:rPr>
+                <m:sty m:val="p"/>
+              </m:rPr>
+              <w:rPr>
+                <w:rFonts w:ascii="Cambria Math" w:eastAsiaTheme="minorEastAsia" w:hAnsi="Cambria Math"/>
+              </w:rPr>
+              <m:t>log</m:t>
+            </m:r>
+          </m:fName>
+          <m:e>
+            <m:d>
+              <m:dPr>
+                <m:ctrlPr>
+                  <w:rPr>
+                    <w:rFonts w:ascii="Cambria Math" w:eastAsiaTheme="minorEastAsia" w:hAnsi="Cambria Math"/>
+                    <w:i/>
+                  </w:rPr>
+                </m:ctrlPr>
+              </m:dPr>
+              <m:e>
+                <m:r>
+                  <w:rPr>
+                    <w:rFonts w:ascii="Cambria Math" w:eastAsiaTheme="minorEastAsia" w:hAnsi="Cambria Math"/>
+                  </w:rPr>
+                  <m:t>P</m:t>
+                </m:r>
+                <m:d>
+                  <m:dPr>
+                    <m:ctrlPr>
+                      <w:rPr>
+                        <w:rFonts w:ascii="Cambria Math" w:eastAsiaTheme="minorEastAsia" w:hAnsi="Cambria Math"/>
+                        <w:i/>
+                      </w:rPr>
+                    </m:ctrlPr>
+                  </m:dPr>
+                  <m:e>
+                    <m:r>
+                      <w:rPr>
+                        <w:rFonts w:ascii="Cambria Math" w:eastAsiaTheme="minorEastAsia" w:hAnsi="Cambria Math"/>
+                      </w:rPr>
+                      <m:t>&lt;/s&gt;</m:t>
+                    </m:r>
+                  </m:e>
+                  <m:e>
+                    <m:r>
+                      <w:rPr>
+                        <w:rFonts w:ascii="Cambria Math" w:eastAsiaTheme="minorEastAsia" w:hAnsi="Cambria Math"/>
+                      </w:rPr>
+                      <m:t>cats</m:t>
+                    </m:r>
+                  </m:e>
+                </m:d>
+              </m:e>
+            </m:d>
+          </m:e>
+        </m:func>
+        <m:r>
+          <w:rPr>
+            <w:rFonts w:ascii="Cambria Math" w:eastAsiaTheme="minorEastAsia" w:hAnsi="Cambria Math"/>
+          </w:rPr>
+          <m:t>=</m:t>
+        </m:r>
+        <m:r>
+          <w:rPr>
+            <w:rFonts w:ascii="Cambria Math" w:eastAsiaTheme="minorEastAsia" w:hAnsi="Cambria Math"/>
+          </w:rPr>
+          <m:t>-2-10-100</m:t>
+        </m:r>
+        <m:r>
+          <w:rPr>
+            <w:rFonts w:ascii="Cambria Math" w:eastAsiaTheme="minorEastAsia" w:hAnsi="Cambria Math"/>
+          </w:rPr>
+          <m:t>-1</m:t>
+        </m:r>
+        <m:r>
+          <w:rPr>
+            <w:rFonts w:ascii="Cambria Math" w:eastAsiaTheme="minorEastAsia" w:hAnsi="Cambria Math"/>
+          </w:rPr>
+          <m:t>=</m:t>
+        </m:r>
+        <m:r>
+          <w:rPr>
+            <w:rFonts w:ascii="Cambria Math" w:eastAsiaTheme="minorEastAsia" w:hAnsi="Cambria Math"/>
+          </w:rPr>
+          <m:t>-113</m:t>
+        </m:r>
+      </m:oMath>
+    </w:p>
+    <w:p>
+      <w:pPr>
+        <w:pStyle w:val="ListParagraph"/>
+        <w:numPr>
+          <w:ilvl w:val="0"/>
+          <w:numId w:val="4"/>
+        </w:numPr>
+        <w:spacing w:line="256" w:lineRule="auto"/>
+        <w:rPr>
+          <w:rFonts w:eastAsiaTheme="minorEastAsia"/>
+        </w:rPr>
+      </w:pPr>
+      <w:r>
+        <w:rPr>
+          <w:rFonts w:eastAsiaTheme="minorEastAsia"/>
+        </w:rPr>
+        <w:t xml:space="preserve">Given the same conditional probabilities, what is the model’s perplexity assuming the test set is </w:t>
+      </w:r>
+      <m:oMath>
+        <m:r>
+          <w:rPr>
+            <w:rFonts w:ascii="Cambria Math" w:eastAsiaTheme="minorEastAsia" w:hAnsi="Cambria Math"/>
+          </w:rPr>
+          <m:t>W=</m:t>
+        </m:r>
+        <m:r>
+          <w:rPr>
+            <w:rFonts w:ascii="Cambria Math" w:eastAsiaTheme="minorEastAsia" w:hAnsi="Cambria Math"/>
+          </w:rPr>
+          <m:t>"&lt;s&gt;Mary likes cats &lt;/s&gt;"</m:t>
+        </m:r>
+      </m:oMath>
+    </w:p>
+    <w:p>
+      <w:pPr>
+        <w:pStyle w:val="ListParagraph"/>
+        <w:numPr>
+          <w:ilvl w:val="1"/>
+          <w:numId w:val="4"/>
+        </w:numPr>
+        <w:spacing w:line="256" w:lineRule="auto"/>
+        <w:rPr>
+          <w:rFonts w:eastAsiaTheme="minorEastAsia"/>
+        </w:rPr>
+      </w:pPr>
+      <m:oMath>
+        <m:r>
+          <w:rPr>
+            <w:rFonts w:ascii="Cambria Math" w:eastAsiaTheme="minorEastAsia" w:hAnsi="Cambria Math"/>
+          </w:rPr>
+          <m:t>logPP</m:t>
+        </m:r>
+        <m:d>
+          <m:dPr>
+            <m:ctrlPr>
+              <w:rPr>
+                <w:rFonts w:ascii="Cambria Math" w:eastAsiaTheme="minorEastAsia" w:hAnsi="Cambria Math"/>
+                <w:i/>
+              </w:rPr>
+            </m:ctrlPr>
+          </m:dPr>
+          <m:e>
+            <m:r>
+              <w:rPr>
+                <w:rFonts w:ascii="Cambria Math" w:eastAsiaTheme="minorEastAsia" w:hAnsi="Cambria Math"/>
+              </w:rPr>
+              <m:t>W</m:t>
+            </m:r>
+          </m:e>
+        </m:d>
+        <m:r>
+          <w:rPr>
+            <w:rFonts w:ascii="Cambria Math" w:eastAsiaTheme="minorEastAsia" w:hAnsi="Cambria Math"/>
+          </w:rPr>
+          <m:t>=</m:t>
+        </m:r>
+        <m:sSup>
+          <m:sSupPr>
+            <m:ctrlPr>
+              <w:rPr>
+                <w:rFonts w:ascii="Cambria Math" w:eastAsiaTheme="minorEastAsia" w:hAnsi="Cambria Math"/>
+                <w:i/>
+              </w:rPr>
+            </m:ctrlPr>
+          </m:sSupPr>
+          <m:e>
+            <m:r>
+              <w:rPr>
+                <w:rFonts w:ascii="Cambria Math" w:eastAsiaTheme="minorEastAsia" w:hAnsi="Cambria Math"/>
+              </w:rPr>
+              <m:t>-113</m:t>
+            </m:r>
+          </m:e>
+          <m:sup>
+            <m:r>
+              <w:rPr>
+                <w:rFonts w:ascii="Cambria Math" w:eastAsiaTheme="minorEastAsia" w:hAnsi="Cambria Math"/>
+              </w:rPr>
+              <m:t>-</m:t>
+            </m:r>
+            <m:f>
+              <m:fPr>
+                <m:ctrlPr>
+                  <w:rPr>
+                    <w:rFonts w:ascii="Cambria Math" w:eastAsiaTheme="minorEastAsia" w:hAnsi="Cambria Math"/>
+                    <w:i/>
+                  </w:rPr>
+                </m:ctrlPr>
+              </m:fPr>
+              <m:num>
+                <m:r>
+                  <w:rPr>
+                    <w:rFonts w:ascii="Cambria Math" w:eastAsiaTheme="minorEastAsia" w:hAnsi="Cambria Math"/>
+                  </w:rPr>
+                  <m:t>1</m:t>
+                </m:r>
+              </m:num>
+              <m:den>
+                <m:r>
+                  <w:rPr>
+                    <w:rFonts w:ascii="Cambria Math" w:eastAsiaTheme="minorEastAsia" w:hAnsi="Cambria Math"/>
+                  </w:rPr>
+                  <m:t>4</m:t>
+                </m:r>
+              </m:den>
+            </m:f>
+          </m:sup>
+        </m:sSup>
+      </m:oMath>
+    </w:p>
+    <w:p>
+      <w:pPr>
+        <w:pStyle w:val="ListParagraph"/>
+        <w:numPr>
+          <w:ilvl w:val="0"/>
+          <w:numId w:val="4"/>
+        </w:numPr>
+        <w:spacing w:line="256" w:lineRule="auto"/>
+        <w:rPr>
+          <w:rFonts w:eastAsiaTheme="minorEastAsia"/>
+        </w:rPr>
+      </w:pPr>
+      <w:r>
+        <w:rPr>
+          <w:rFonts w:eastAsiaTheme="minorEastAsia"/>
+        </w:rPr>
+        <w:t xml:space="preserve">Given the following training corpus and a minimum word frequency of 2, what would the vocabulary for the corpus pre-processed with </w:t>
+      </w:r>
+      <m:oMath>
+        <m:r>
+          <w:rPr>
+            <w:rFonts w:ascii="Cambria Math" w:eastAsiaTheme="minorEastAsia" w:hAnsi="Cambria Math"/>
+          </w:rPr>
+          <m:t>&lt;UNK&gt;</m:t>
+        </m:r>
+      </m:oMath>
+      <w:r>
+        <w:rPr>
+          <w:rFonts w:eastAsiaTheme="minorEastAsia"/>
+        </w:rPr>
+        <w:t xml:space="preserve"> look like?</w:t>
+      </w:r>
+    </w:p>
+    <w:p>
+      <w:pPr>
+        <w:pStyle w:val="ListParagraph"/>
+        <w:spacing w:line="256" w:lineRule="auto"/>
+        <w:rPr>
+          <w:rFonts w:eastAsiaTheme="minorEastAsia"/>
+        </w:rPr>
+      </w:pPr>
+      <m:oMath>
+        <m:r>
+          <w:rPr>
+            <w:rFonts w:ascii="Cambria Math" w:eastAsiaTheme="minorEastAsia" w:hAnsi="Cambria Math"/>
+          </w:rPr>
+          <m:t>"&lt;s&gt;</m:t>
+        </m:r>
+        <m:r>
+          <w:rPr>
+            <w:rFonts w:ascii="Cambria Math" w:eastAsiaTheme="minorEastAsia" w:hAnsi="Cambria Math"/>
+          </w:rPr>
+          <m:t>I am happy I am learning</m:t>
+        </m:r>
+        <m:r>
+          <w:rPr>
+            <w:rFonts w:ascii="Cambria Math" w:eastAsiaTheme="minorEastAsia" w:hAnsi="Cambria Math"/>
+          </w:rPr>
+          <m:t xml:space="preserve">&lt;/s&gt;&lt;s&gt;I am happy I </m:t>
+        </m:r>
+        <m:r>
+          <w:rPr>
+            <w:rFonts w:ascii="Cambria Math" w:eastAsiaTheme="minorEastAsia" w:hAnsi="Cambria Math"/>
+          </w:rPr>
+          <m:t>can study</m:t>
+        </m:r>
+        <m:r>
+          <w:rPr>
+            <w:rFonts w:ascii="Cambria Math" w:eastAsiaTheme="minorEastAsia" w:hAnsi="Cambria Math"/>
+          </w:rPr>
+          <m:t>&lt;/s&gt;"</m:t>
+        </m:r>
+      </m:oMath>
+      <w:r>
+        <w:rPr>
+          <w:rFonts w:eastAsiaTheme="minorEastAsia"/>
+        </w:rPr>
+        <w:t xml:space="preserve"> </w:t>
+      </w:r>
+    </w:p>
+    <w:p>
+      <w:pPr>
+        <w:pStyle w:val="ListParagraph"/>
+        <w:numPr>
+          <w:ilvl w:val="1"/>
+          <w:numId w:val="4"/>
+        </w:numPr>
+        <w:spacing w:line="256" w:lineRule="auto"/>
+        <w:rPr>
+          <w:rFonts w:eastAsiaTheme="minorEastAsia"/>
+        </w:rPr>
+      </w:pPr>
+      <m:oMath>
+        <m:r>
+          <w:rPr>
+            <w:rFonts w:ascii="Cambria Math" w:eastAsiaTheme="minorEastAsia" w:hAnsi="Cambria Math"/>
+          </w:rPr>
+          <m:t>V=(I,am,happy)</m:t>
+        </m:r>
+      </m:oMath>
+    </w:p>
+    <w:p>
+      <w:pPr>
+        <w:pStyle w:val="ListParagraph"/>
+        <w:numPr>
+          <w:ilvl w:val="0"/>
+          <w:numId w:val="4"/>
+        </w:numPr>
+        <w:spacing w:line="256" w:lineRule="auto"/>
+        <w:rPr>
+          <w:rFonts w:eastAsiaTheme="minorEastAsia"/>
+        </w:rPr>
+      </w:pPr>
+      <w:r>
+        <w:rPr>
+          <w:rFonts w:eastAsiaTheme="minorEastAsia"/>
+        </w:rPr>
+        <w:t xml:space="preserve">Given the following corpus, what is the estimates probability of the word “can” following the word “I” using the bigram model and adding k-smoothing where </w:t>
+      </w:r>
+      <m:oMath>
+        <m:r>
+          <w:rPr>
+            <w:rFonts w:ascii="Cambria Math" w:eastAsiaTheme="minorEastAsia" w:hAnsi="Cambria Math"/>
+          </w:rPr>
+          <m:t>k=3</m:t>
+        </m:r>
+      </m:oMath>
+      <w:r>
+        <w:rPr>
+          <w:rFonts w:eastAsiaTheme="minorEastAsia"/>
+        </w:rPr>
+        <w:t>.</w:t>
+      </w:r>
+    </w:p>
+    <w:p>
+      <w:pPr>
+        <w:pStyle w:val="ListParagraph"/>
+        <w:spacing w:line="256" w:lineRule="auto"/>
+        <w:rPr>
+          <w:rFonts w:eastAsiaTheme="minorEastAsia"/>
+        </w:rPr>
+      </w:pPr>
+      <m:oMath>
+        <m:r>
+          <w:rPr>
+            <w:rFonts w:ascii="Cambria Math" w:eastAsiaTheme="minorEastAsia" w:hAnsi="Cambria Math"/>
+          </w:rPr>
+          <m:t>"I am happy I am learning"</m:t>
+        </m:r>
+      </m:oMath>
+      <w:r>
+        <w:rPr>
+          <w:rFonts w:eastAsiaTheme="minorEastAsia"/>
+        </w:rPr>
+        <w:t xml:space="preserve"> </w:t>
+      </w:r>
+    </w:p>
+    <w:p>
+      <w:pPr>
+        <w:pStyle w:val="ListParagraph"/>
+        <w:numPr>
+          <w:ilvl w:val="1"/>
+          <w:numId w:val="4"/>
+        </w:numPr>
+        <w:spacing w:line="256" w:lineRule="auto"/>
+        <w:rPr>
+          <w:rFonts w:eastAsiaTheme="minorEastAsia"/>
+        </w:rPr>
+      </w:pPr>
+      <m:oMath>
+        <m:r>
+          <w:rPr>
+            <w:rFonts w:ascii="Cambria Math" w:eastAsiaTheme="minorEastAsia" w:hAnsi="Cambria Math"/>
+          </w:rPr>
+          <m:t>P</m:t>
+        </m:r>
+        <m:d>
+          <m:dPr>
+            <m:ctrlPr>
+              <w:rPr>
+                <w:rFonts w:ascii="Cambria Math" w:eastAsiaTheme="minorEastAsia" w:hAnsi="Cambria Math"/>
+                <w:i/>
+              </w:rPr>
+            </m:ctrlPr>
+          </m:dPr>
+          <m:e>
+            <m:r>
+              <w:rPr>
+                <w:rFonts w:ascii="Cambria Math" w:eastAsiaTheme="minorEastAsia" w:hAnsi="Cambria Math"/>
+              </w:rPr>
+              <m:t>can</m:t>
+            </m:r>
+          </m:e>
+          <m:e>
+            <m:r>
+              <w:rPr>
+                <w:rFonts w:ascii="Cambria Math" w:eastAsiaTheme="minorEastAsia" w:hAnsi="Cambria Math"/>
+              </w:rPr>
+              <m:t>I</m:t>
+            </m:r>
+          </m:e>
+        </m:d>
+        <m:r>
+          <w:rPr>
+            <w:rFonts w:ascii="Cambria Math" w:eastAsiaTheme="minorEastAsia" w:hAnsi="Cambria Math"/>
+          </w:rPr>
+          <m:t>=</m:t>
+        </m:r>
+        <m:f>
+          <m:fPr>
+            <m:type m:val="skw"/>
+            <m:ctrlPr>
+              <w:rPr>
+                <w:rFonts w:ascii="Cambria Math" w:eastAsiaTheme="minorEastAsia" w:hAnsi="Cambria Math"/>
+                <w:i/>
+              </w:rPr>
+            </m:ctrlPr>
+          </m:fPr>
+          <m:num>
+            <m:r>
+              <w:rPr>
+                <w:rFonts w:ascii="Cambria Math" w:eastAsiaTheme="minorEastAsia" w:hAnsi="Cambria Math"/>
+              </w:rPr>
+              <m:t>3</m:t>
+            </m:r>
+          </m:num>
+          <m:den>
+            <m:r>
+              <w:rPr>
+                <w:rFonts w:ascii="Cambria Math" w:eastAsiaTheme="minorEastAsia" w:hAnsi="Cambria Math"/>
+              </w:rPr>
+              <m:t>2+3*4</m:t>
+            </m:r>
+          </m:den>
+        </m:f>
+      </m:oMath>
+    </w:p>
+    <w:p>
+      <w:pPr>
+        <w:pStyle w:val="ListParagraph"/>
+        <w:numPr>
+          <w:ilvl w:val="0"/>
+          <w:numId w:val="4"/>
+        </w:numPr>
+        <w:spacing w:line="256" w:lineRule="auto"/>
+        <w:rPr>
+          <w:rFonts w:eastAsiaTheme="minorEastAsia"/>
+        </w:rPr>
+      </w:pPr>
+      <w:r>
+        <w:rPr>
+          <w:rFonts w:eastAsiaTheme="minorEastAsia"/>
+        </w:rPr>
+        <w:t>What are applications of n-gram language models?</w:t>
+      </w:r>
+    </w:p>
+    <w:p>
+      <w:pPr>
+        <w:pStyle w:val="ListParagraph"/>
+        <w:numPr>
+          <w:ilvl w:val="1"/>
+          <w:numId w:val="4"/>
+        </w:numPr>
+        <w:spacing w:line="256" w:lineRule="auto"/>
+        <w:rPr>
+          <w:rFonts w:eastAsiaTheme="minorEastAsia"/>
+        </w:rPr>
+      </w:pPr>
+      <w:r>
+        <w:rPr>
+          <w:rFonts w:eastAsiaTheme="minorEastAsia"/>
+        </w:rPr>
+        <w:t>Speech recognition</w:t>
+      </w:r>
+    </w:p>
+    <w:p>
+      <w:pPr>
+        <w:pStyle w:val="ListParagraph"/>
+        <w:numPr>
+          <w:ilvl w:val="1"/>
+          <w:numId w:val="4"/>
+        </w:numPr>
+        <w:spacing w:line="256" w:lineRule="auto"/>
+        <w:rPr>
+          <w:rFonts w:eastAsiaTheme="minorEastAsia"/>
+        </w:rPr>
+      </w:pPr>
+      <w:r>
+        <w:rPr>
+          <w:rFonts w:eastAsiaTheme="minorEastAsia"/>
+        </w:rPr>
+        <w:t>Auto-complete</w:t>
+      </w:r>
+    </w:p>
+    <w:p>
+      <w:pPr>
+        <w:pStyle w:val="ListParagraph"/>
+        <w:numPr>
+          <w:ilvl w:val="1"/>
+          <w:numId w:val="4"/>
+        </w:numPr>
+        <w:spacing w:line="256" w:lineRule="auto"/>
+        <w:rPr>
+          <w:rFonts w:eastAsiaTheme="minorEastAsia"/>
+        </w:rPr>
+      </w:pPr>
+      <w:r>
+        <w:rPr>
+          <w:rFonts w:eastAsiaTheme="minorEastAsia"/>
+        </w:rPr>
+        <w:t>Auto-correct</w:t>
+      </w:r>
+    </w:p>
+    <w:p>
+      <w:pPr>
+        <w:pStyle w:val="ListParagraph"/>
+        <w:numPr>
+          <w:ilvl w:val="1"/>
+          <w:numId w:val="4"/>
+        </w:numPr>
+        <w:spacing w:line="256" w:lineRule="auto"/>
+        <w:rPr>
+          <w:rFonts w:eastAsiaTheme="minorEastAsia"/>
+        </w:rPr>
+      </w:pPr>
+      <w:r>
+        <w:rPr>
+          <w:rFonts w:eastAsiaTheme="minorEastAsia"/>
+        </w:rPr>
+        <w:t>Augmentative communication</w:t>
+      </w:r>
+    </w:p>
+    <w:p>
+      <w:pPr>
+        <w:pStyle w:val="ListParagraph"/>
+        <w:numPr>
+          <w:ilvl w:val="0"/>
+          <w:numId w:val="4"/>
+        </w:numPr>
+        <w:spacing w:line="256" w:lineRule="auto"/>
+        <w:rPr>
+          <w:rFonts w:eastAsiaTheme="minorEastAsia"/>
+        </w:rPr>
+      </w:pPr>
+      <w:r>
+        <w:rPr>
+          <w:rFonts w:eastAsiaTheme="minorEastAsia"/>
+        </w:rPr>
+        <w:t>The higher the perplexity score, the more our corpus will make sense.</w:t>
+      </w:r>
+    </w:p>
+    <w:p>
+      <w:pPr>
+        <w:pStyle w:val="ListParagraph"/>
+        <w:numPr>
+          <w:ilvl w:val="1"/>
+          <w:numId w:val="4"/>
+        </w:numPr>
+        <w:spacing w:line="256" w:lineRule="auto"/>
+        <w:rPr>
+          <w:rFonts w:eastAsiaTheme="minorEastAsia"/>
+        </w:rPr>
+      </w:pPr>
+      <w:r>
+        <w:rPr>
+          <w:rFonts w:eastAsiaTheme="minorEastAsia"/>
+        </w:rPr>
+        <w:t>False.</w:t>
+      </w:r>
+    </w:p>
+    <w:p>
+      <w:pPr>
+        <w:pStyle w:val="ListParagraph"/>
+        <w:numPr>
+          <w:ilvl w:val="0"/>
+          <w:numId w:val="4"/>
+        </w:numPr>
+        <w:spacing w:line="256" w:lineRule="auto"/>
+        <w:rPr>
+          <w:rFonts w:eastAsiaTheme="minorEastAsia"/>
+        </w:rPr>
+      </w:pPr>
+      <w:r>
+        <w:rPr>
+          <w:rFonts w:eastAsiaTheme="minorEastAsia"/>
+        </w:rPr>
+        <w:t xml:space="preserve">The perplexity score increases as we increase the number of </w:t>
+      </w:r>
+      <m:oMath>
+        <m:r>
+          <w:rPr>
+            <w:rFonts w:ascii="Cambria Math" w:eastAsiaTheme="minorEastAsia" w:hAnsi="Cambria Math"/>
+          </w:rPr>
+          <m:t>&lt;UNK&gt;</m:t>
+        </m:r>
+      </m:oMath>
+      <w:r>
+        <w:rPr>
+          <w:rFonts w:eastAsiaTheme="minorEastAsia"/>
+        </w:rPr>
+        <w:t xml:space="preserve"> tokens.</w:t>
+      </w:r>
+    </w:p>
+    <w:p>
+      <w:pPr>
+        <w:pStyle w:val="ListParagraph"/>
+        <w:numPr>
+          <w:ilvl w:val="1"/>
+          <w:numId w:val="4"/>
+        </w:numPr>
+        <w:spacing w:line="256" w:lineRule="auto"/>
+        <w:rPr>
+          <w:rFonts w:eastAsiaTheme="minorEastAsia"/>
+        </w:rPr>
+      </w:pPr>
+      <w:r>
+        <w:rPr>
+          <w:rFonts w:eastAsiaTheme="minorEastAsia"/>
+        </w:rPr>
+        <w:t>False.</w:t>
+      </w:r>
+    </w:p>
     <w:sectPr>
       <w:pgSz w:w="11906" w:h="16838"/>
       <w:pgMar w:top="1440" w:right="1440" w:bottom="1440" w:left="1440" w:header="708" w:footer="708" w:gutter="0"/>
@@ -1372,6 +3838,92 @@
     </w:lvl>
   </w:abstractNum>
   <w:abstractNum w:abstractNumId="1" w15:restartNumberingAfterBreak="0">
+    <w:nsid w:val="20017EE2"/>
+    <w:multiLevelType w:val="hybridMultilevel"/>
+    <w:tmpl w:val="B6DA82A6"/>
+    <w:lvl w:ilvl="0" w:tplc="FFFFFFFF">
+      <w:start w:val="1"/>
+      <w:numFmt w:val="decimal"/>
+      <w:lvlText w:val="%1."/>
+      <w:lvlJc w:val="left"/>
+      <w:pPr>
+        <w:ind w:left="720" w:hanging="360"/>
+      </w:pPr>
+    </w:lvl>
+    <w:lvl w:ilvl="1" w:tplc="FFFFFFFF">
+      <w:start w:val="1"/>
+      <w:numFmt w:val="lowerLetter"/>
+      <w:lvlText w:val="%2."/>
+      <w:lvlJc w:val="left"/>
+      <w:pPr>
+        <w:ind w:left="1440" w:hanging="360"/>
+      </w:pPr>
+    </w:lvl>
+    <w:lvl w:ilvl="2" w:tplc="FFFFFFFF">
+      <w:start w:val="1"/>
+      <w:numFmt w:val="lowerRoman"/>
+      <w:lvlText w:val="%3."/>
+      <w:lvlJc w:val="right"/>
+      <w:pPr>
+        <w:ind w:left="2160" w:hanging="180"/>
+      </w:pPr>
+    </w:lvl>
+    <w:lvl w:ilvl="3" w:tplc="FFFFFFFF">
+      <w:start w:val="1"/>
+      <w:numFmt w:val="decimal"/>
+      <w:lvlText w:val="%4."/>
+      <w:lvlJc w:val="left"/>
+      <w:pPr>
+        <w:ind w:left="2880" w:hanging="360"/>
+      </w:pPr>
+    </w:lvl>
+    <w:lvl w:ilvl="4" w:tplc="FFFFFFFF">
+      <w:start w:val="1"/>
+      <w:numFmt w:val="lowerLetter"/>
+      <w:lvlText w:val="%5."/>
+      <w:lvlJc w:val="left"/>
+      <w:pPr>
+        <w:ind w:left="3600" w:hanging="360"/>
+      </w:pPr>
+    </w:lvl>
+    <w:lvl w:ilvl="5" w:tplc="FFFFFFFF">
+      <w:start w:val="1"/>
+      <w:numFmt w:val="lowerRoman"/>
+      <w:lvlText w:val="%6."/>
+      <w:lvlJc w:val="right"/>
+      <w:pPr>
+        <w:ind w:left="4320" w:hanging="180"/>
+      </w:pPr>
+    </w:lvl>
+    <w:lvl w:ilvl="6" w:tplc="FFFFFFFF">
+      <w:start w:val="1"/>
+      <w:numFmt w:val="decimal"/>
+      <w:lvlText w:val="%7."/>
+      <w:lvlJc w:val="left"/>
+      <w:pPr>
+        <w:ind w:left="5040" w:hanging="360"/>
+      </w:pPr>
+    </w:lvl>
+    <w:lvl w:ilvl="7" w:tplc="FFFFFFFF">
+      <w:start w:val="1"/>
+      <w:numFmt w:val="lowerLetter"/>
+      <w:lvlText w:val="%8."/>
+      <w:lvlJc w:val="left"/>
+      <w:pPr>
+        <w:ind w:left="5760" w:hanging="360"/>
+      </w:pPr>
+    </w:lvl>
+    <w:lvl w:ilvl="8" w:tplc="FFFFFFFF">
+      <w:start w:val="1"/>
+      <w:numFmt w:val="lowerRoman"/>
+      <w:lvlText w:val="%9."/>
+      <w:lvlJc w:val="right"/>
+      <w:pPr>
+        <w:ind w:left="6480" w:hanging="180"/>
+      </w:pPr>
+    </w:lvl>
+  </w:abstractNum>
+  <w:abstractNum w:abstractNumId="2" w15:restartNumberingAfterBreak="0">
     <w:nsid w:val="75CB30CE"/>
     <w:multiLevelType w:val="hybridMultilevel"/>
     <w:tmpl w:val="FDFC5764"/>
@@ -1461,7 +4013,7 @@
     </w:lvl>
   </w:abstractNum>
   <w:num w:numId="1" w16cid:durableId="625163644">
-    <w:abstractNumId w:val="1"/>
+    <w:abstractNumId w:val="2"/>
   </w:num>
   <w:num w:numId="2" w16cid:durableId="1421676940">
     <w:abstractNumId w:val="0"/>
@@ -1492,6 +4044,12 @@
     <w:lvlOverride w:ilvl="8">
       <w:startOverride w:val="1"/>
     </w:lvlOverride>
+  </w:num>
+  <w:num w:numId="3" w16cid:durableId="268659634">
+    <w:abstractNumId w:val="0"/>
+  </w:num>
+  <w:num w:numId="4" w16cid:durableId="1792169999">
+    <w:abstractNumId w:val="1"/>
   </w:num>
 </w:numbering>
 </file>

</xml_diff>